<commit_message>
Rephrase adapter and cooler
</commit_message>
<xml_diff>
--- a/images/electronics/pc_components/cases.docx
+++ b/images/electronics/pc_components/cases.docx
@@ -1,6 +1,6 @@
 
 <file path=word/document.xml><?xml version="1.0" encoding="utf-8"?>
-<w:document xmlns:ve="http://schemas.openxmlformats.org/markup-compatibility/2006" xmlns:o="urn:schemas-microsoft-com:office:office" xmlns:r="http://schemas.openxmlformats.org/officeDocument/2006/relationships" xmlns:m="http://schemas.openxmlformats.org/officeDocument/2006/math" xmlns:v="urn:schemas-microsoft-com:vml" xmlns:wp="http://schemas.openxmlformats.org/drawingml/2006/wordprocessingDrawing" xmlns:w10="urn:schemas-microsoft-com:office:word" xmlns:w="http://schemas.openxmlformats.org/wordprocessingml/2006/main" xmlns:wne="http://schemas.microsoft.com/office/word/2006/wordml">
+<w:document xmlns:wpc="http://schemas.microsoft.com/office/word/2010/wordprocessingCanvas" xmlns:cx="http://schemas.microsoft.com/office/drawing/2014/chartex" xmlns:mc="http://schemas.openxmlformats.org/markup-compatibility/2006" xmlns:o="urn:schemas-microsoft-com:office:office" xmlns:r="http://schemas.openxmlformats.org/officeDocument/2006/relationships" xmlns:m="http://schemas.openxmlformats.org/officeDocument/2006/math" xmlns:v="urn:schemas-microsoft-com:vml" xmlns:wp14="http://schemas.microsoft.com/office/word/2010/wordprocessingDrawing" xmlns:wp="http://schemas.openxmlformats.org/drawingml/2006/wordprocessingDrawing" xmlns:w10="urn:schemas-microsoft-com:office:word" xmlns:w="http://schemas.openxmlformats.org/wordprocessingml/2006/main" xmlns:w14="http://schemas.microsoft.com/office/word/2010/wordml" xmlns:w15="http://schemas.microsoft.com/office/word/2012/wordml" xmlns:w16se="http://schemas.microsoft.com/office/word/2015/wordml/symex" xmlns:wpg="http://schemas.microsoft.com/office/word/2010/wordprocessingGroup" xmlns:wpi="http://schemas.microsoft.com/office/word/2010/wordprocessingInk" xmlns:wne="http://schemas.microsoft.com/office/word/2006/wordml" xmlns:wps="http://schemas.microsoft.com/office/word/2010/wordprocessingShape" mc:Ignorable="w14 w15 w16se wp14">
   <w:body>
     <w:tbl>
       <w:tblPr>
@@ -15,7 +15,7 @@
           <w:insideH w:val="single" w:sz="12" w:space="0" w:color="auto"/>
           <w:insideV w:val="single" w:sz="12" w:space="0" w:color="auto"/>
         </w:tblBorders>
-        <w:tblLook w:val="04A0"/>
+        <w:tblLook w:val="04A0" w:firstRow="1" w:lastRow="0" w:firstColumn="1" w:lastColumn="0" w:noHBand="0" w:noVBand="1"/>
       </w:tblPr>
       <w:tblGrid>
         <w:gridCol w:w="671"/>
@@ -30,302 +30,6 @@
         <w:tc>
           <w:tcPr>
             <w:tcW w:w="671" w:type="dxa"/>
-          </w:tcPr>
-          <w:p>
-            <w:pPr>
-              <w:jc w:val="center"/>
-              <w:rPr>
-                <w:rFonts w:ascii="Leelawadee" w:hAnsi="Leelawadee" w:cs="Leelawadee"/>
-                <w:sz w:val="26"/>
-                <w:szCs w:val="26"/>
-              </w:rPr>
-            </w:pPr>
-            <w:r>
-              <w:rPr>
-                <w:rFonts w:ascii="Leelawadee" w:hAnsi="Leelawadee" w:cs="Leelawadee"/>
-                <w:sz w:val="26"/>
-                <w:szCs w:val="26"/>
-              </w:rPr>
-              <w:t>1</w:t>
-            </w:r>
-          </w:p>
-        </w:tc>
-        <w:tc>
-          <w:tcPr>
-            <w:tcW w:w="1422" w:type="dxa"/>
-          </w:tcPr>
-          <w:p>
-            <w:pPr>
-              <w:jc w:val="center"/>
-              <w:rPr>
-                <w:rFonts w:ascii="Leelawadee" w:hAnsi="Leelawadee" w:cs="Leelawadee"/>
-                <w:sz w:val="26"/>
-                <w:szCs w:val="26"/>
-              </w:rPr>
-            </w:pPr>
-            <w:r>
-              <w:rPr>
-                <w:rFonts w:ascii="Leelawadee" w:hAnsi="Leelawadee" w:cs="Leelawadee"/>
-                <w:sz w:val="26"/>
-                <w:szCs w:val="26"/>
-              </w:rPr>
-              <w:t>adapter</w:t>
-            </w:r>
-          </w:p>
-        </w:tc>
-        <w:tc>
-          <w:tcPr>
-            <w:tcW w:w="5812" w:type="dxa"/>
-          </w:tcPr>
-          <w:p>
-            <w:pPr>
-              <w:rPr>
-                <w:rFonts w:ascii="Leelawadee" w:hAnsi="Leelawadee" w:cs="Leelawadee"/>
-                <w:sz w:val="26"/>
-                <w:szCs w:val="26"/>
-              </w:rPr>
-            </w:pPr>
-            <w:r>
-              <w:rPr>
-                <w:rFonts w:ascii="Leelawadee" w:hAnsi="Leelawadee" w:cs="Leelawadee"/>
-                <w:sz w:val="26"/>
-                <w:szCs w:val="26"/>
-              </w:rPr>
-              <w:t xml:space="preserve">5 Port, </w:t>
-            </w:r>
-            <w:r>
-              <w:rPr>
-                <w:rFonts w:ascii="Leelawadee" w:hAnsi="Leelawadee" w:cs="Leelawadee"/>
-                <w:sz w:val="26"/>
-                <w:szCs w:val="26"/>
-              </w:rPr>
-              <w:t xml:space="preserve">4 Port USB Hub 2.0 + 1 Port micro , Ps4 Keyboard and Mouse Adapter for Dell, Asus, HP, </w:t>
-            </w:r>
-            <w:proofErr w:type="spellStart"/>
-            <w:r>
-              <w:rPr>
-                <w:rFonts w:ascii="Leelawadee" w:hAnsi="Leelawadee" w:cs="Leelawadee"/>
-                <w:sz w:val="26"/>
-                <w:szCs w:val="26"/>
-              </w:rPr>
-              <w:t>MacBook</w:t>
-            </w:r>
-            <w:proofErr w:type="spellEnd"/>
-            <w:r>
-              <w:rPr>
-                <w:rFonts w:ascii="Leelawadee" w:hAnsi="Leelawadee" w:cs="Leelawadee"/>
-                <w:sz w:val="26"/>
-                <w:szCs w:val="26"/>
-              </w:rPr>
-              <w:t xml:space="preserve"> Air, Surface Pro, Acer, Xbox, Flash Drive, HDD, Console, Printer, Camera</w:t>
-            </w:r>
-          </w:p>
-        </w:tc>
-        <w:tc>
-          <w:tcPr>
-            <w:tcW w:w="7796" w:type="dxa"/>
-          </w:tcPr>
-          <w:p>
-            <w:pPr>
-              <w:rPr>
-                <w:rFonts w:ascii="Leelawadee" w:hAnsi="Leelawadee" w:cs="Leelawadee"/>
-                <w:sz w:val="26"/>
-                <w:szCs w:val="26"/>
-              </w:rPr>
-            </w:pPr>
-            <w:r>
-              <w:rPr>
-                <w:rFonts w:ascii="Leelawadee" w:hAnsi="Leelawadee" w:cs="Leelawadee"/>
-                <w:sz w:val="26"/>
-                <w:szCs w:val="26"/>
-              </w:rPr>
-              <w:t xml:space="preserve">Great Compatibility: Quality Valley 4-port USB hub applies to various devices: laptop, pc tower, XBOX, PS4, flash drive, keyboard, mouse, card reader, HDD, </w:t>
-            </w:r>
-            <w:proofErr w:type="spellStart"/>
-            <w:r>
-              <w:rPr>
-                <w:rFonts w:ascii="Leelawadee" w:hAnsi="Leelawadee" w:cs="Leelawadee"/>
-                <w:sz w:val="26"/>
-                <w:szCs w:val="26"/>
-              </w:rPr>
-              <w:t>cellphone</w:t>
-            </w:r>
-            <w:proofErr w:type="spellEnd"/>
-            <w:r>
-              <w:rPr>
-                <w:rFonts w:ascii="Leelawadee" w:hAnsi="Leelawadee" w:cs="Leelawadee"/>
-                <w:sz w:val="26"/>
-                <w:szCs w:val="26"/>
-              </w:rPr>
-              <w:t xml:space="preserve"> OTG adapter, printer, camera, USB fan and USB cables</w:t>
-            </w:r>
-          </w:p>
-          <w:p>
-            <w:pPr>
-              <w:rPr>
-                <w:rFonts w:ascii="Leelawadee" w:hAnsi="Leelawadee" w:cs="Leelawadee"/>
-                <w:sz w:val="26"/>
-                <w:szCs w:val="26"/>
-              </w:rPr>
-            </w:pPr>
-            <w:r>
-              <w:rPr>
-                <w:rFonts w:ascii="Leelawadee" w:hAnsi="Leelawadee" w:cs="Leelawadee"/>
-                <w:sz w:val="26"/>
-                <w:szCs w:val="26"/>
-              </w:rPr>
-              <w:t xml:space="preserve">* USB2.0 Super Speed: With high efficient USB3.0, Quality Valley 4-port USB splitter provides 5 </w:t>
-            </w:r>
-            <w:proofErr w:type="spellStart"/>
-            <w:r>
-              <w:rPr>
-                <w:rFonts w:ascii="Leelawadee" w:hAnsi="Leelawadee" w:cs="Leelawadee"/>
-                <w:sz w:val="26"/>
-                <w:szCs w:val="26"/>
-              </w:rPr>
-              <w:t>Gbps</w:t>
-            </w:r>
-            <w:proofErr w:type="spellEnd"/>
-            <w:r>
-              <w:rPr>
-                <w:rFonts w:ascii="Leelawadee" w:hAnsi="Leelawadee" w:cs="Leelawadee"/>
-                <w:sz w:val="26"/>
-                <w:szCs w:val="26"/>
-              </w:rPr>
-              <w:t xml:space="preserve"> stable data transfer and is compatible with 2.0/1.0. It's been tested reading, writing speed at 371.19MB/s, 245.97MB/s with USB3.0 device and 43.18MB/s, 40.84MB/s with USB2.0 device</w:t>
-            </w:r>
-          </w:p>
-          <w:p>
-            <w:pPr>
-              <w:rPr>
-                <w:rFonts w:ascii="Leelawadee" w:hAnsi="Leelawadee" w:cs="Leelawadee"/>
-                <w:sz w:val="26"/>
-                <w:szCs w:val="26"/>
-              </w:rPr>
-            </w:pPr>
-            <w:r>
-              <w:rPr>
-                <w:rFonts w:ascii="Leelawadee" w:hAnsi="Leelawadee" w:cs="Leelawadee"/>
-                <w:sz w:val="26"/>
-                <w:szCs w:val="26"/>
-              </w:rPr>
-              <w:t xml:space="preserve">* 4-ports at Same Time: This </w:t>
-            </w:r>
-            <w:proofErr w:type="spellStart"/>
-            <w:r>
-              <w:rPr>
-                <w:rFonts w:ascii="Leelawadee" w:hAnsi="Leelawadee" w:cs="Leelawadee"/>
-                <w:sz w:val="26"/>
-                <w:szCs w:val="26"/>
-              </w:rPr>
-              <w:t>usb</w:t>
-            </w:r>
-            <w:proofErr w:type="spellEnd"/>
-            <w:r>
-              <w:rPr>
-                <w:rFonts w:ascii="Leelawadee" w:hAnsi="Leelawadee" w:cs="Leelawadee"/>
-                <w:sz w:val="26"/>
-                <w:szCs w:val="26"/>
-              </w:rPr>
-              <w:t xml:space="preserve"> port expander for laptop provides stable performance for 4 ports work simultaneously without any pressure and the temperature keeps within moderate range</w:t>
-            </w:r>
-          </w:p>
-          <w:p>
-            <w:pPr>
-              <w:rPr>
-                <w:rFonts w:ascii="Leelawadee" w:hAnsi="Leelawadee" w:cs="Leelawadee"/>
-                <w:sz w:val="26"/>
-                <w:szCs w:val="26"/>
-              </w:rPr>
-            </w:pPr>
-            <w:r>
-              <w:rPr>
-                <w:rFonts w:ascii="Leelawadee" w:hAnsi="Leelawadee" w:cs="Leelawadee"/>
-                <w:sz w:val="26"/>
-                <w:szCs w:val="26"/>
-              </w:rPr>
-              <w:t>* Ultra Slim/Humanity Design: Slim in thickness, most of the flash drive sizes on the market and space between each USB port have been considered. Plug 4 flash drives at the same time and don‘t worry about the space.</w:t>
-            </w:r>
-          </w:p>
-          <w:p>
-            <w:pPr>
-              <w:rPr>
-                <w:rFonts w:ascii="Leelawadee" w:hAnsi="Leelawadee" w:cs="Leelawadee"/>
-                <w:sz w:val="26"/>
-                <w:szCs w:val="26"/>
-              </w:rPr>
-            </w:pPr>
-            <w:r>
-              <w:rPr>
-                <w:rFonts w:ascii="Leelawadee" w:hAnsi="Leelawadee" w:cs="Leelawadee"/>
-                <w:sz w:val="26"/>
-                <w:szCs w:val="26"/>
-              </w:rPr>
-              <w:t xml:space="preserve">* Premium PCB Quality: With years of experience in multiple port hubs, to keep PCB signal channel from interfering with each other is important. Our hub is no disturbance for the 2.4G or </w:t>
-            </w:r>
-            <w:proofErr w:type="spellStart"/>
-            <w:r>
-              <w:rPr>
-                <w:rFonts w:ascii="Leelawadee" w:hAnsi="Leelawadee" w:cs="Leelawadee"/>
-                <w:sz w:val="26"/>
-                <w:szCs w:val="26"/>
-              </w:rPr>
-              <w:t>WiFi</w:t>
-            </w:r>
-            <w:proofErr w:type="spellEnd"/>
-            <w:r>
-              <w:rPr>
-                <w:rFonts w:ascii="Leelawadee" w:hAnsi="Leelawadee" w:cs="Leelawadee"/>
-                <w:sz w:val="26"/>
-                <w:szCs w:val="26"/>
-              </w:rPr>
-              <w:t xml:space="preserve"> signal when watching video on line and while data transfer. 30 </w:t>
-            </w:r>
-            <w:proofErr w:type="spellStart"/>
-            <w:r>
-              <w:rPr>
-                <w:rFonts w:ascii="Leelawadee" w:hAnsi="Leelawadee" w:cs="Leelawadee"/>
-                <w:sz w:val="26"/>
-                <w:szCs w:val="26"/>
-              </w:rPr>
-              <w:t>dayes</w:t>
-            </w:r>
-            <w:proofErr w:type="spellEnd"/>
-            <w:r>
-              <w:rPr>
-                <w:rFonts w:ascii="Leelawadee" w:hAnsi="Leelawadee" w:cs="Leelawadee"/>
-                <w:sz w:val="26"/>
-                <w:szCs w:val="26"/>
-              </w:rPr>
-              <w:t xml:space="preserve"> guarantee is supported</w:t>
-            </w:r>
-          </w:p>
-          <w:p>
-            <w:pPr>
-              <w:rPr>
-                <w:rFonts w:ascii="Leelawadee" w:hAnsi="Leelawadee" w:cs="Leelawadee"/>
-                <w:sz w:val="26"/>
-                <w:szCs w:val="26"/>
-              </w:rPr>
-            </w:pPr>
-            <w:r>
-              <w:rPr>
-                <w:rFonts w:ascii="Leelawadee" w:hAnsi="Leelawadee" w:cs="Leelawadee"/>
-                <w:sz w:val="26"/>
-                <w:szCs w:val="26"/>
-              </w:rPr>
-              <w:t>*(Customer satisfaction is our priority) We at Quality Valley promise that all of our products will provide a 100 % refund for 30 days so you don't have to worry</w:t>
-            </w:r>
-          </w:p>
-        </w:tc>
-      </w:tr>
-      <w:tr>
-        <w:trPr>
-          <w:trHeight w:val="715"/>
-        </w:trPr>
-        <w:tc>
-          <w:tcPr>
-            <w:tcW w:w="671" w:type="dxa"/>
             <w:tcBorders>
               <w:top w:val="single" w:sz="18" w:space="0" w:color="auto"/>
             </w:tcBorders>
@@ -555,7 +259,19 @@
                 <w:sz w:val="26"/>
                 <w:szCs w:val="26"/>
               </w:rPr>
-              <w:t>About this item</w:t>
+              <w:t>About this i</w:t>
+            </w:r>
+            <w:bookmarkStart w:id="0" w:name="_GoBack"/>
+            <w:bookmarkEnd w:id="0"/>
+            <w:r>
+              <w:rPr>
+                <w:rFonts w:ascii="Leelawadee" w:hAnsi="Leelawadee" w:cs="Leelawadee"/>
+                <w:b/>
+                <w:bCs/>
+                <w:sz w:val="26"/>
+                <w:szCs w:val="26"/>
+              </w:rPr>
+              <w:t>tem</w:t>
             </w:r>
           </w:p>
           <w:p>
@@ -640,16 +356,7 @@
                 <w:sz w:val="26"/>
                 <w:szCs w:val="26"/>
               </w:rPr>
-              <w:t xml:space="preserve"> </w:t>
-            </w:r>
-            <w:r>
-              <w:rPr>
-                <w:rFonts w:ascii="Leelawadee" w:hAnsi="Leelawadee" w:cs="Leelawadee"/>
-                <w:sz w:val="26"/>
-                <w:szCs w:val="26"/>
-              </w:rPr>
-              <w:lastRenderedPageBreak/>
-              <w:t xml:space="preserve">Front Panel, Tempered Glass Side Panel, </w:t>
+              <w:t xml:space="preserve"> Front Panel, Tempered Glass Side Panel, </w:t>
             </w:r>
             <w:proofErr w:type="spellStart"/>
             <w:r>
@@ -892,7 +599,6 @@
                 <w:sz w:val="26"/>
                 <w:szCs w:val="26"/>
               </w:rPr>
-              <w:lastRenderedPageBreak/>
               <w:t>2</w:t>
             </w:r>
           </w:p>
@@ -1347,6 +1053,7 @@
                 <w:sz w:val="26"/>
                 <w:szCs w:val="26"/>
               </w:rPr>
+              <w:lastRenderedPageBreak/>
               <w:t>3</w:t>
             </w:r>
           </w:p>
@@ -1600,34 +1307,7 @@
                 <w:sz w:val="26"/>
                 <w:szCs w:val="26"/>
               </w:rPr>
-              <w:t>Support installation of 120/140/240/280/360mm radiator in the front</w:t>
-            </w:r>
-            <w:proofErr w:type="gramStart"/>
-            <w:r>
-              <w:rPr>
-                <w:rFonts w:ascii="Leelawadee" w:hAnsi="Leelawadee" w:cs="Leelawadee"/>
-                <w:sz w:val="26"/>
-                <w:szCs w:val="26"/>
-              </w:rPr>
-              <w:t>:120</w:t>
-            </w:r>
-            <w:proofErr w:type="gramEnd"/>
-            <w:r>
-              <w:rPr>
-                <w:rFonts w:ascii="Leelawadee" w:hAnsi="Leelawadee" w:cs="Leelawadee"/>
-                <w:sz w:val="26"/>
-                <w:szCs w:val="26"/>
-              </w:rPr>
-              <w:t xml:space="preserve">/140/240mm radiator on the top,120mm radiator in the </w:t>
-            </w:r>
-            <w:r>
-              <w:rPr>
-                <w:rFonts w:ascii="Leelawadee" w:hAnsi="Leelawadee" w:cs="Leelawadee"/>
-                <w:sz w:val="26"/>
-                <w:szCs w:val="26"/>
-              </w:rPr>
-              <w:lastRenderedPageBreak/>
-              <w:t>rear.</w:t>
+              <w:t>Support installation of 120/140/240/280/360mm radiator in the front:120/140/240mm radiator on the top,120mm radiator in the rear.</w:t>
             </w:r>
           </w:p>
           <w:p>
@@ -1710,7 +1390,6 @@
                 <w:sz w:val="26"/>
                 <w:szCs w:val="26"/>
               </w:rPr>
-              <w:lastRenderedPageBreak/>
               <w:t>4</w:t>
             </w:r>
           </w:p>
@@ -2273,6 +1952,7 @@
                 <w:sz w:val="26"/>
                 <w:szCs w:val="26"/>
               </w:rPr>
+              <w:lastRenderedPageBreak/>
               <w:t>6</w:t>
             </w:r>
           </w:p>
@@ -2527,16 +2207,7 @@
                 <w:sz w:val="26"/>
                 <w:szCs w:val="26"/>
               </w:rPr>
-              <w:t xml:space="preserve">Special features: We’ve made our iconic H Series PC cases even better. Our new lineup still features the elements builders loved in </w:t>
-            </w:r>
-            <w:r>
-              <w:rPr>
-                <w:rFonts w:ascii="Leelawadee" w:hAnsi="Leelawadee" w:cs="Leelawadee"/>
-                <w:sz w:val="26"/>
-                <w:szCs w:val="26"/>
-              </w:rPr>
-              <w:lastRenderedPageBreak/>
-              <w:t>the original H Series, including our patented cable management system, removable fan/radiator mounting brackets, and easy-to-use drive trays, alongside new updates like a front-panel USB-C connector supporting high-speed USB 3.1 Gen 2 devices, a tempered glass side panel that installs with a single thumbscrew, and an upgraded Smart Device V2 on the H210i.We’ve made our iconic H Series PC cases even better. Our new lineup still features the elements builders loved in the original H Series</w:t>
+              <w:t>Special features: We’ve made our iconic H Series PC cases even better. Our new lineup still features the elements builders loved in the original H Series, including our patented cable management system, removable fan/radiator mounting brackets, and easy-to-use drive trays, alongside new updates like a front-panel USB-C connector supporting high-speed USB 3.1 Gen 2 devices, a tempered glass side panel that installs with a single thumbscrew, and an upgraded Smart Device V2 on the H210i.We’ve made our iconic H Series PC cases even better. Our new lineup still features the elements builders loved in the original H Series</w:t>
             </w:r>
           </w:p>
           <w:p>
@@ -2633,25 +2304,7 @@
                 <w:sz w:val="26"/>
                 <w:szCs w:val="26"/>
               </w:rPr>
-              <w:t xml:space="preserve">STREAMLINED COOLING: Two </w:t>
-            </w:r>
-            <w:proofErr w:type="spellStart"/>
-            <w:r>
-              <w:rPr>
-                <w:rFonts w:ascii="Leelawadee" w:hAnsi="Leelawadee" w:cs="Leelawadee"/>
-                <w:sz w:val="26"/>
-                <w:szCs w:val="26"/>
-              </w:rPr>
-              <w:t>Aer</w:t>
-            </w:r>
-            <w:proofErr w:type="spellEnd"/>
-            <w:r>
-              <w:rPr>
-                <w:rFonts w:ascii="Leelawadee" w:hAnsi="Leelawadee" w:cs="Leelawadee"/>
-                <w:sz w:val="26"/>
-                <w:szCs w:val="26"/>
-              </w:rPr>
-              <w:t xml:space="preserve"> F120mm fans* included for optimal internal airflow and the front panel and PSU intakes include removable filters, removable bracket designed for radiators up to 240mm.</w:t>
+              <w:t>STREAMLINED COOLING: Two Aer F120mm fans* included for optimal internal airflow and the front panel and PSU intakes include removable filters, removable bracket designed for radiators up to 240mm.</w:t>
             </w:r>
           </w:p>
           <w:p>
@@ -3145,7 +2798,6 @@
                 <w:sz w:val="26"/>
                 <w:szCs w:val="26"/>
               </w:rPr>
-              <w:lastRenderedPageBreak/>
               <w:t>Total USB ports: 2</w:t>
             </w:r>
           </w:p>
@@ -3357,7 +3009,6 @@
                 <w:sz w:val="26"/>
                 <w:szCs w:val="26"/>
               </w:rPr>
-              <w:lastRenderedPageBreak/>
               <w:t>9</w:t>
             </w:r>
           </w:p>
@@ -3746,6 +3397,7 @@
                 <w:sz w:val="26"/>
                 <w:szCs w:val="26"/>
               </w:rPr>
+              <w:lastRenderedPageBreak/>
               <w:t>About this item</w:t>
             </w:r>
           </w:p>
@@ -3898,411 +3550,6 @@
                 <w:szCs w:val="26"/>
               </w:rPr>
               <w:t>.</w:t>
-            </w:r>
-          </w:p>
-        </w:tc>
-      </w:tr>
-      <w:tr>
-        <w:trPr>
-          <w:trHeight w:val="715"/>
-        </w:trPr>
-        <w:tc>
-          <w:tcPr>
-            <w:tcW w:w="671" w:type="dxa"/>
-            <w:tcBorders>
-              <w:top w:val="single" w:sz="18" w:space="0" w:color="auto"/>
-            </w:tcBorders>
-          </w:tcPr>
-          <w:p>
-            <w:pPr>
-              <w:jc w:val="center"/>
-              <w:rPr>
-                <w:rFonts w:ascii="Leelawadee" w:hAnsi="Leelawadee" w:cs="Leelawadee"/>
-                <w:sz w:val="26"/>
-                <w:szCs w:val="26"/>
-              </w:rPr>
-            </w:pPr>
-            <w:r>
-              <w:rPr>
-                <w:rFonts w:ascii="Leelawadee" w:hAnsi="Leelawadee" w:cs="Leelawadee"/>
-                <w:sz w:val="26"/>
-                <w:szCs w:val="26"/>
-              </w:rPr>
-              <w:t>1</w:t>
-            </w:r>
-          </w:p>
-        </w:tc>
-        <w:tc>
-          <w:tcPr>
-            <w:tcW w:w="1422" w:type="dxa"/>
-            <w:tcBorders>
-              <w:top w:val="single" w:sz="18" w:space="0" w:color="auto"/>
-            </w:tcBorders>
-          </w:tcPr>
-          <w:p>
-            <w:pPr>
-              <w:jc w:val="center"/>
-              <w:rPr>
-                <w:rFonts w:ascii="Leelawadee" w:hAnsi="Leelawadee" w:cs="Leelawadee"/>
-                <w:sz w:val="26"/>
-                <w:szCs w:val="26"/>
-              </w:rPr>
-            </w:pPr>
-            <w:r>
-              <w:rPr>
-                <w:rFonts w:ascii="Leelawadee" w:hAnsi="Leelawadee" w:cs="Leelawadee"/>
-                <w:sz w:val="26"/>
-                <w:szCs w:val="26"/>
-              </w:rPr>
-              <w:t>cooler</w:t>
-            </w:r>
-          </w:p>
-        </w:tc>
-        <w:tc>
-          <w:tcPr>
-            <w:tcW w:w="5812" w:type="dxa"/>
-            <w:tcBorders>
-              <w:top w:val="single" w:sz="18" w:space="0" w:color="auto"/>
-            </w:tcBorders>
-          </w:tcPr>
-          <w:p>
-            <w:pPr>
-              <w:rPr>
-                <w:rFonts w:ascii="Leelawadee" w:hAnsi="Leelawadee" w:cs="Leelawadee"/>
-                <w:sz w:val="26"/>
-                <w:szCs w:val="26"/>
-              </w:rPr>
-            </w:pPr>
-            <w:r>
-              <w:rPr>
-                <w:rFonts w:ascii="Leelawadee" w:hAnsi="Leelawadee" w:cs="Leelawadee"/>
-                <w:sz w:val="26"/>
-                <w:szCs w:val="26"/>
-              </w:rPr>
-              <w:t xml:space="preserve">Cooler Master </w:t>
-            </w:r>
-            <w:proofErr w:type="spellStart"/>
-            <w:r>
-              <w:rPr>
-                <w:rFonts w:ascii="Leelawadee" w:hAnsi="Leelawadee" w:cs="Leelawadee"/>
-                <w:sz w:val="26"/>
-                <w:szCs w:val="26"/>
-              </w:rPr>
-              <w:t>MasterLiquid</w:t>
-            </w:r>
-            <w:proofErr w:type="spellEnd"/>
-            <w:r>
-              <w:rPr>
-                <w:rFonts w:ascii="Leelawadee" w:hAnsi="Leelawadee" w:cs="Leelawadee"/>
-                <w:sz w:val="26"/>
-                <w:szCs w:val="26"/>
-              </w:rPr>
-              <w:t xml:space="preserve"> ML120L V2 RGB CPU Liquid Cooler - Brighter Lighting Effects, 3rd Gen. Pump, Superior Radiator and Advanced 120 mm </w:t>
-            </w:r>
-            <w:proofErr w:type="spellStart"/>
-            <w:r>
-              <w:rPr>
-                <w:rFonts w:ascii="Leelawadee" w:hAnsi="Leelawadee" w:cs="Leelawadee"/>
-                <w:sz w:val="26"/>
-                <w:szCs w:val="26"/>
-              </w:rPr>
-              <w:t>SickleFlow</w:t>
-            </w:r>
-            <w:proofErr w:type="spellEnd"/>
-            <w:r>
-              <w:rPr>
-                <w:rFonts w:ascii="Leelawadee" w:hAnsi="Leelawadee" w:cs="Leelawadee"/>
-                <w:sz w:val="26"/>
-                <w:szCs w:val="26"/>
-              </w:rPr>
-              <w:t xml:space="preserve"> Fan, Black</w:t>
-            </w:r>
-          </w:p>
-        </w:tc>
-        <w:tc>
-          <w:tcPr>
-            <w:tcW w:w="7796" w:type="dxa"/>
-            <w:tcBorders>
-              <w:top w:val="single" w:sz="18" w:space="0" w:color="auto"/>
-            </w:tcBorders>
-          </w:tcPr>
-          <w:p>
-            <w:pPr>
-              <w:rPr>
-                <w:rFonts w:ascii="Leelawadee" w:hAnsi="Leelawadee" w:cs="Leelawadee"/>
-                <w:sz w:val="26"/>
-                <w:szCs w:val="26"/>
-              </w:rPr>
-            </w:pPr>
-            <w:r>
-              <w:rPr>
-                <w:rFonts w:ascii="Leelawadee" w:hAnsi="Leelawadee" w:cs="Leelawadee"/>
-                <w:sz w:val="26"/>
-                <w:szCs w:val="26"/>
-              </w:rPr>
-              <w:t>Dimensions: LxWxH23.9 x 20.7 x 13.7 centimeters</w:t>
-            </w:r>
-          </w:p>
-          <w:p>
-            <w:pPr>
-              <w:rPr>
-                <w:rFonts w:ascii="Leelawadee" w:hAnsi="Leelawadee" w:cs="Leelawadee"/>
-                <w:sz w:val="26"/>
-                <w:szCs w:val="26"/>
-              </w:rPr>
-            </w:pPr>
-            <w:r>
-              <w:rPr>
-                <w:rFonts w:ascii="Leelawadee" w:hAnsi="Leelawadee" w:cs="Leelawadee"/>
-                <w:sz w:val="26"/>
-                <w:szCs w:val="26"/>
-              </w:rPr>
-              <w:t>Brand</w:t>
-            </w:r>
-            <w:r>
-              <w:rPr>
-                <w:rFonts w:ascii="Leelawadee" w:hAnsi="Leelawadee" w:cs="Leelawadee"/>
-                <w:sz w:val="26"/>
-                <w:szCs w:val="26"/>
-              </w:rPr>
-              <w:tab/>
-              <w:t>Cooler Master</w:t>
-            </w:r>
-          </w:p>
-          <w:p>
-            <w:pPr>
-              <w:rPr>
-                <w:rFonts w:ascii="Leelawadee" w:hAnsi="Leelawadee" w:cs="Leelawadee"/>
-                <w:sz w:val="26"/>
-                <w:szCs w:val="26"/>
-              </w:rPr>
-            </w:pPr>
-            <w:r>
-              <w:rPr>
-                <w:rFonts w:ascii="Leelawadee" w:hAnsi="Leelawadee" w:cs="Leelawadee"/>
-                <w:sz w:val="26"/>
-                <w:szCs w:val="26"/>
-              </w:rPr>
-              <w:t>Voltage: 12 Volts</w:t>
-            </w:r>
-          </w:p>
-          <w:p>
-            <w:pPr>
-              <w:rPr>
-                <w:rFonts w:ascii="Leelawadee" w:hAnsi="Leelawadee" w:cs="Leelawadee"/>
-                <w:sz w:val="26"/>
-                <w:szCs w:val="26"/>
-              </w:rPr>
-            </w:pPr>
-            <w:r>
-              <w:rPr>
-                <w:rFonts w:ascii="Leelawadee" w:hAnsi="Leelawadee" w:cs="Leelawadee"/>
-                <w:sz w:val="26"/>
-                <w:szCs w:val="26"/>
-              </w:rPr>
-              <w:t>Wattage: 3.36 watts</w:t>
-            </w:r>
-          </w:p>
-          <w:p>
-            <w:pPr>
-              <w:rPr>
-                <w:rFonts w:ascii="Leelawadee" w:hAnsi="Leelawadee" w:cs="Leelawadee"/>
-                <w:sz w:val="26"/>
-                <w:szCs w:val="26"/>
-              </w:rPr>
-            </w:pPr>
-            <w:r>
-              <w:rPr>
-                <w:rFonts w:ascii="Leelawadee" w:hAnsi="Leelawadee" w:cs="Leelawadee"/>
-                <w:sz w:val="26"/>
-                <w:szCs w:val="26"/>
-              </w:rPr>
-              <w:lastRenderedPageBreak/>
-              <w:t>Compatible devices: Desktop</w:t>
-            </w:r>
-          </w:p>
-          <w:p>
-            <w:pPr>
-              <w:rPr>
-                <w:rFonts w:ascii="Leelawadee" w:hAnsi="Leelawadee" w:cs="Leelawadee"/>
-                <w:sz w:val="26"/>
-                <w:szCs w:val="26"/>
-              </w:rPr>
-            </w:pPr>
-            <w:r>
-              <w:rPr>
-                <w:rFonts w:ascii="Leelawadee" w:hAnsi="Leelawadee" w:cs="Leelawadee"/>
-                <w:sz w:val="26"/>
-                <w:szCs w:val="26"/>
-              </w:rPr>
-              <w:t>Noise level: 15 dB</w:t>
-            </w:r>
-          </w:p>
-          <w:p>
-            <w:pPr>
-              <w:rPr>
-                <w:rFonts w:ascii="Leelawadee" w:hAnsi="Leelawadee" w:cs="Leelawadee"/>
-                <w:sz w:val="26"/>
-                <w:szCs w:val="26"/>
-              </w:rPr>
-            </w:pPr>
-            <w:r>
-              <w:rPr>
-                <w:rFonts w:ascii="Leelawadee" w:hAnsi="Leelawadee" w:cs="Leelawadee"/>
-                <w:sz w:val="26"/>
-                <w:szCs w:val="26"/>
-              </w:rPr>
-              <w:t>Material: Aluminum</w:t>
-            </w:r>
-          </w:p>
-          <w:p>
-            <w:pPr>
-              <w:rPr>
-                <w:rFonts w:ascii="Leelawadee" w:hAnsi="Leelawadee" w:cs="Leelawadee"/>
-                <w:b/>
-                <w:bCs/>
-                <w:sz w:val="26"/>
-                <w:szCs w:val="26"/>
-              </w:rPr>
-            </w:pPr>
-            <w:r>
-              <w:rPr>
-                <w:rFonts w:ascii="Leelawadee" w:hAnsi="Leelawadee" w:cs="Leelawadee"/>
-                <w:b/>
-                <w:bCs/>
-                <w:sz w:val="26"/>
-                <w:szCs w:val="26"/>
-              </w:rPr>
-              <w:t>About this item</w:t>
-            </w:r>
-          </w:p>
-          <w:p>
-            <w:pPr>
-              <w:rPr>
-                <w:rFonts w:ascii="Leelawadee" w:hAnsi="Leelawadee" w:cs="Leelawadee"/>
-                <w:sz w:val="26"/>
-                <w:szCs w:val="26"/>
-              </w:rPr>
-            </w:pPr>
-            <w:r>
-              <w:rPr>
-                <w:rFonts w:ascii="Leelawadee" w:hAnsi="Leelawadee" w:cs="Leelawadee"/>
-                <w:sz w:val="26"/>
-                <w:szCs w:val="26"/>
-              </w:rPr>
-              <w:t>QUIETLY IMPROVED V2 RBG - With more vivid RGB lighting, enhanced cooling and significantly quieter performance, the ML120L V2 RGB sets the bar even higher for quality mainstream liquid coolers.</w:t>
-            </w:r>
-          </w:p>
-          <w:p>
-            <w:pPr>
-              <w:rPr>
-                <w:rFonts w:ascii="Leelawadee" w:hAnsi="Leelawadee" w:cs="Leelawadee"/>
-                <w:sz w:val="26"/>
-                <w:szCs w:val="26"/>
-              </w:rPr>
-            </w:pPr>
-            <w:r>
-              <w:rPr>
-                <w:rFonts w:ascii="Leelawadee" w:hAnsi="Leelawadee" w:cs="Leelawadee"/>
-                <w:sz w:val="26"/>
-                <w:szCs w:val="26"/>
-              </w:rPr>
-              <w:t>3RD GEN. DUAL-CHAMBER PUMP - The copper plate heat exchanger anchors Cooler Master’s 3rd Gen. dual-chamber pump, which features greater water volume capacity, improved flow rate between chambers, and triple industrial-grade EPDM rubber gaskets.</w:t>
-            </w:r>
-          </w:p>
-          <w:p>
-            <w:pPr>
-              <w:rPr>
-                <w:rFonts w:ascii="Leelawadee" w:hAnsi="Leelawadee" w:cs="Leelawadee"/>
-                <w:sz w:val="26"/>
-                <w:szCs w:val="26"/>
-              </w:rPr>
-            </w:pPr>
-            <w:r>
-              <w:rPr>
-                <w:rFonts w:ascii="Leelawadee" w:hAnsi="Leelawadee" w:cs="Leelawadee"/>
-                <w:sz w:val="26"/>
-                <w:szCs w:val="26"/>
-              </w:rPr>
-              <w:t>RADIATOR SURFACE AREA INCREASED BY 25% - The 157 x 119.6 x 27 mm radiator uses fins which are significantly deeper than its predecessor, leading to highly-efficient heat dissipation along the wider water channels</w:t>
-            </w:r>
-            <w:r>
-              <w:rPr>
-                <w:rFonts w:ascii="Leelawadee" w:hAnsi="Leelawadee" w:cs="Leelawadee"/>
-                <w:sz w:val="26"/>
-                <w:szCs w:val="26"/>
-              </w:rPr>
-              <w:t>.</w:t>
-            </w:r>
-          </w:p>
-          <w:p>
-            <w:pPr>
-              <w:rPr>
-                <w:rFonts w:ascii="Leelawadee" w:hAnsi="Leelawadee" w:cs="Leelawadee"/>
-                <w:sz w:val="26"/>
-                <w:szCs w:val="26"/>
-              </w:rPr>
-            </w:pPr>
-            <w:r>
-              <w:rPr>
-                <w:rFonts w:ascii="Leelawadee" w:hAnsi="Leelawadee" w:cs="Leelawadee"/>
-                <w:sz w:val="26"/>
-                <w:szCs w:val="26"/>
-              </w:rPr>
-              <w:t xml:space="preserve">ADVANCED SICKLEFLOW 120 RGB FAN - With its ultra-quiet rifle bearing, the translucent 7-blade Air Balance 2.0 fan provides higher air pressure (2.5 mmH2O) with less noise (27 </w:t>
-            </w:r>
-            <w:proofErr w:type="spellStart"/>
-            <w:r>
-              <w:rPr>
-                <w:rFonts w:ascii="Leelawadee" w:hAnsi="Leelawadee" w:cs="Leelawadee"/>
-                <w:sz w:val="26"/>
-                <w:szCs w:val="26"/>
-              </w:rPr>
-              <w:t>dBA</w:t>
-            </w:r>
-            <w:proofErr w:type="spellEnd"/>
-            <w:r>
-              <w:rPr>
-                <w:rFonts w:ascii="Leelawadee" w:hAnsi="Leelawadee" w:cs="Leelawadee"/>
-                <w:sz w:val="26"/>
-                <w:szCs w:val="26"/>
-              </w:rPr>
-              <w:t>). The new frame features a screw hole spine which improves overall structural durability.</w:t>
-            </w:r>
-          </w:p>
-          <w:p>
-            <w:pPr>
-              <w:rPr>
-                <w:rFonts w:ascii="Leelawadee" w:hAnsi="Leelawadee" w:cs="Leelawadee"/>
-                <w:sz w:val="26"/>
-                <w:szCs w:val="26"/>
-              </w:rPr>
-            </w:pPr>
-            <w:r>
-              <w:rPr>
-                <w:rFonts w:ascii="Leelawadee" w:hAnsi="Leelawadee" w:cs="Leelawadee"/>
-                <w:sz w:val="26"/>
-                <w:szCs w:val="26"/>
-              </w:rPr>
-              <w:t xml:space="preserve">RGB MOTHERBOARD SYNC OR WIRED CONTROLLER - Can be </w:t>
-            </w:r>
-            <w:proofErr w:type="spellStart"/>
-            <w:r>
-              <w:rPr>
-                <w:rFonts w:ascii="Leelawadee" w:hAnsi="Leelawadee" w:cs="Leelawadee"/>
-                <w:sz w:val="26"/>
-                <w:szCs w:val="26"/>
-              </w:rPr>
-              <w:t>synchronised</w:t>
-            </w:r>
-            <w:proofErr w:type="spellEnd"/>
-            <w:r>
-              <w:rPr>
-                <w:rFonts w:ascii="Leelawadee" w:hAnsi="Leelawadee" w:cs="Leelawadee"/>
-                <w:sz w:val="26"/>
-                <w:szCs w:val="26"/>
-              </w:rPr>
-              <w:t xml:space="preserve"> to RGB compatible motherboard systems (4-Pin) or assigned manually via a wired controller and 3-to-1 splitter (included).</w:t>
             </w:r>
           </w:p>
         </w:tc>
@@ -4328,7 +3575,7 @@
 </file>
 
 <file path=word/styles.xml><?xml version="1.0" encoding="utf-8"?>
-<w:styles xmlns:r="http://schemas.openxmlformats.org/officeDocument/2006/relationships" xmlns:w="http://schemas.openxmlformats.org/wordprocessingml/2006/main">
+<w:styles xmlns:mc="http://schemas.openxmlformats.org/markup-compatibility/2006" xmlns:r="http://schemas.openxmlformats.org/officeDocument/2006/relationships" xmlns:w="http://schemas.openxmlformats.org/wordprocessingml/2006/main" xmlns:w14="http://schemas.microsoft.com/office/word/2010/wordml" xmlns:w15="http://schemas.microsoft.com/office/word/2012/wordml" xmlns:w16se="http://schemas.microsoft.com/office/word/2015/wordml/symex" mc:Ignorable="w14 w15 w16se">
   <w:docDefaults>
     <w:rPrDefault>
       <w:rPr>
@@ -4344,144 +3591,378 @@
       </w:pPr>
     </w:pPrDefault>
   </w:docDefaults>
-  <w:latentStyles w:defLockedState="0" w:defUIPriority="99" w:defSemiHidden="1" w:defUnhideWhenUsed="1" w:defQFormat="0" w:count="267">
-    <w:lsdException w:name="Normal" w:semiHidden="0" w:uiPriority="0" w:unhideWhenUsed="0" w:qFormat="1"/>
-    <w:lsdException w:name="heading 1" w:semiHidden="0" w:uiPriority="9" w:unhideWhenUsed="0" w:qFormat="1"/>
-    <w:lsdException w:name="heading 2" w:uiPriority="9" w:qFormat="1"/>
-    <w:lsdException w:name="heading 3" w:uiPriority="9" w:qFormat="1"/>
-    <w:lsdException w:name="heading 4" w:uiPriority="9" w:qFormat="1"/>
-    <w:lsdException w:name="heading 5" w:uiPriority="9" w:qFormat="1"/>
-    <w:lsdException w:name="heading 6" w:uiPriority="9" w:qFormat="1"/>
-    <w:lsdException w:name="heading 7" w:uiPriority="9" w:qFormat="1"/>
-    <w:lsdException w:name="heading 8" w:uiPriority="9" w:qFormat="1"/>
-    <w:lsdException w:name="heading 9" w:uiPriority="9" w:qFormat="1"/>
-    <w:lsdException w:name="toc 1" w:uiPriority="39"/>
-    <w:lsdException w:name="toc 2" w:uiPriority="39"/>
-    <w:lsdException w:name="toc 3" w:uiPriority="39"/>
-    <w:lsdException w:name="toc 4" w:uiPriority="39"/>
-    <w:lsdException w:name="toc 5" w:uiPriority="39"/>
-    <w:lsdException w:name="toc 6" w:uiPriority="39"/>
-    <w:lsdException w:name="toc 7" w:uiPriority="39"/>
-    <w:lsdException w:name="toc 8" w:uiPriority="39"/>
-    <w:lsdException w:name="toc 9" w:uiPriority="39"/>
-    <w:lsdException w:name="caption" w:uiPriority="35" w:qFormat="1"/>
-    <w:lsdException w:name="Title" w:semiHidden="0" w:uiPriority="10" w:unhideWhenUsed="0" w:qFormat="1"/>
-    <w:lsdException w:name="Default Paragraph Font" w:uiPriority="1"/>
-    <w:lsdException w:name="Subtitle" w:semiHidden="0" w:uiPriority="11" w:unhideWhenUsed="0" w:qFormat="1"/>
-    <w:lsdException w:name="Strong" w:semiHidden="0" w:uiPriority="22" w:unhideWhenUsed="0" w:qFormat="1"/>
-    <w:lsdException w:name="Emphasis" w:semiHidden="0" w:uiPriority="20" w:unhideWhenUsed="0" w:qFormat="1"/>
-    <w:lsdException w:name="Table Grid" w:semiHidden="0" w:uiPriority="39" w:unhideWhenUsed="0"/>
-    <w:lsdException w:name="Placeholder Text" w:unhideWhenUsed="0"/>
-    <w:lsdException w:name="No Spacing" w:semiHidden="0" w:uiPriority="1" w:unhideWhenUsed="0" w:qFormat="1"/>
-    <w:lsdException w:name="Light Shading" w:semiHidden="0" w:uiPriority="60" w:unhideWhenUsed="0"/>
-    <w:lsdException w:name="Light List" w:semiHidden="0" w:uiPriority="61" w:unhideWhenUsed="0"/>
-    <w:lsdException w:name="Light Grid" w:semiHidden="0" w:uiPriority="62" w:unhideWhenUsed="0"/>
-    <w:lsdException w:name="Medium Shading 1" w:semiHidden="0" w:uiPriority="63" w:unhideWhenUsed="0"/>
-    <w:lsdException w:name="Medium Shading 2" w:semiHidden="0" w:uiPriority="64" w:unhideWhenUsed="0"/>
-    <w:lsdException w:name="Medium List 1" w:semiHidden="0" w:uiPriority="65" w:unhideWhenUsed="0"/>
-    <w:lsdException w:name="Medium List 2" w:semiHidden="0" w:uiPriority="66" w:unhideWhenUsed="0"/>
-    <w:lsdException w:name="Medium Grid 1" w:semiHidden="0" w:uiPriority="67" w:unhideWhenUsed="0"/>
-    <w:lsdException w:name="Medium Grid 2" w:semiHidden="0" w:uiPriority="68" w:unhideWhenUsed="0"/>
-    <w:lsdException w:name="Medium Grid 3" w:semiHidden="0" w:uiPriority="69" w:unhideWhenUsed="0"/>
-    <w:lsdException w:name="Dark List" w:semiHidden="0" w:uiPriority="70" w:unhideWhenUsed="0"/>
-    <w:lsdException w:name="Colorful Shading" w:semiHidden="0" w:uiPriority="71" w:unhideWhenUsed="0"/>
-    <w:lsdException w:name="Colorful List" w:semiHidden="0" w:uiPriority="72" w:unhideWhenUsed="0"/>
-    <w:lsdException w:name="Colorful Grid" w:semiHidden="0" w:uiPriority="73" w:unhideWhenUsed="0"/>
-    <w:lsdException w:name="Light Shading Accent 1" w:semiHidden="0" w:uiPriority="60" w:unhideWhenUsed="0"/>
-    <w:lsdException w:name="Light List Accent 1" w:semiHidden="0" w:uiPriority="61" w:unhideWhenUsed="0"/>
-    <w:lsdException w:name="Light Grid Accent 1" w:semiHidden="0" w:uiPriority="62" w:unhideWhenUsed="0"/>
-    <w:lsdException w:name="Medium Shading 1 Accent 1" w:semiHidden="0" w:uiPriority="63" w:unhideWhenUsed="0"/>
-    <w:lsdException w:name="Medium Shading 2 Accent 1" w:semiHidden="0" w:uiPriority="64" w:unhideWhenUsed="0"/>
-    <w:lsdException w:name="Medium List 1 Accent 1" w:semiHidden="0" w:uiPriority="65" w:unhideWhenUsed="0"/>
-    <w:lsdException w:name="Revision" w:unhideWhenUsed="0"/>
-    <w:lsdException w:name="List Paragraph" w:semiHidden="0" w:uiPriority="34" w:unhideWhenUsed="0" w:qFormat="1"/>
-    <w:lsdException w:name="Quote" w:semiHidden="0" w:uiPriority="29" w:unhideWhenUsed="0" w:qFormat="1"/>
-    <w:lsdException w:name="Intense Quote" w:semiHidden="0" w:uiPriority="30" w:unhideWhenUsed="0" w:qFormat="1"/>
-    <w:lsdException w:name="Medium List 2 Accent 1" w:semiHidden="0" w:uiPriority="66" w:unhideWhenUsed="0"/>
-    <w:lsdException w:name="Medium Grid 1 Accent 1" w:semiHidden="0" w:uiPriority="67" w:unhideWhenUsed="0"/>
-    <w:lsdException w:name="Medium Grid 2 Accent 1" w:semiHidden="0" w:uiPriority="68" w:unhideWhenUsed="0"/>
-    <w:lsdException w:name="Medium Grid 3 Accent 1" w:semiHidden="0" w:uiPriority="69" w:unhideWhenUsed="0"/>
-    <w:lsdException w:name="Dark List Accent 1" w:semiHidden="0" w:uiPriority="70" w:unhideWhenUsed="0"/>
-    <w:lsdException w:name="Colorful Shading Accent 1" w:semiHidden="0" w:uiPriority="71" w:unhideWhenUsed="0"/>
-    <w:lsdException w:name="Colorful List Accent 1" w:semiHidden="0" w:uiPriority="72" w:unhideWhenUsed="0"/>
-    <w:lsdException w:name="Colorful Grid Accent 1" w:semiHidden="0" w:uiPriority="73" w:unhideWhenUsed="0"/>
-    <w:lsdException w:name="Light Shading Accent 2" w:semiHidden="0" w:uiPriority="60" w:unhideWhenUsed="0"/>
-    <w:lsdException w:name="Light List Accent 2" w:semiHidden="0" w:uiPriority="61" w:unhideWhenUsed="0"/>
-    <w:lsdException w:name="Light Grid Accent 2" w:semiHidden="0" w:uiPriority="62" w:unhideWhenUsed="0"/>
-    <w:lsdException w:name="Medium Shading 1 Accent 2" w:semiHidden="0" w:uiPriority="63" w:unhideWhenUsed="0"/>
-    <w:lsdException w:name="Medium Shading 2 Accent 2" w:semiHidden="0" w:uiPriority="64" w:unhideWhenUsed="0"/>
-    <w:lsdException w:name="Medium List 1 Accent 2" w:semiHidden="0" w:uiPriority="65" w:unhideWhenUsed="0"/>
-    <w:lsdException w:name="Medium List 2 Accent 2" w:semiHidden="0" w:uiPriority="66" w:unhideWhenUsed="0"/>
-    <w:lsdException w:name="Medium Grid 1 Accent 2" w:semiHidden="0" w:uiPriority="67" w:unhideWhenUsed="0"/>
-    <w:lsdException w:name="Medium Grid 2 Accent 2" w:semiHidden="0" w:uiPriority="68" w:unhideWhenUsed="0"/>
-    <w:lsdException w:name="Medium Grid 3 Accent 2" w:semiHidden="0" w:uiPriority="69" w:unhideWhenUsed="0"/>
-    <w:lsdException w:name="Dark List Accent 2" w:semiHidden="0" w:uiPriority="70" w:unhideWhenUsed="0"/>
-    <w:lsdException w:name="Colorful Shading Accent 2" w:semiHidden="0" w:uiPriority="71" w:unhideWhenUsed="0"/>
-    <w:lsdException w:name="Colorful List Accent 2" w:semiHidden="0" w:uiPriority="72" w:unhideWhenUsed="0"/>
-    <w:lsdException w:name="Colorful Grid Accent 2" w:semiHidden="0" w:uiPriority="73" w:unhideWhenUsed="0"/>
-    <w:lsdException w:name="Light Shading Accent 3" w:semiHidden="0" w:uiPriority="60" w:unhideWhenUsed="0"/>
-    <w:lsdException w:name="Light List Accent 3" w:semiHidden="0" w:uiPriority="61" w:unhideWhenUsed="0"/>
-    <w:lsdException w:name="Light Grid Accent 3" w:semiHidden="0" w:uiPriority="62" w:unhideWhenUsed="0"/>
-    <w:lsdException w:name="Medium Shading 1 Accent 3" w:semiHidden="0" w:uiPriority="63" w:unhideWhenUsed="0"/>
-    <w:lsdException w:name="Medium Shading 2 Accent 3" w:semiHidden="0" w:uiPriority="64" w:unhideWhenUsed="0"/>
-    <w:lsdException w:name="Medium List 1 Accent 3" w:semiHidden="0" w:uiPriority="65" w:unhideWhenUsed="0"/>
-    <w:lsdException w:name="Medium List 2 Accent 3" w:semiHidden="0" w:uiPriority="66" w:unhideWhenUsed="0"/>
-    <w:lsdException w:name="Medium Grid 1 Accent 3" w:semiHidden="0" w:uiPriority="67" w:unhideWhenUsed="0"/>
-    <w:lsdException w:name="Medium Grid 2 Accent 3" w:semiHidden="0" w:uiPriority="68" w:unhideWhenUsed="0"/>
-    <w:lsdException w:name="Medium Grid 3 Accent 3" w:semiHidden="0" w:uiPriority="69" w:unhideWhenUsed="0"/>
-    <w:lsdException w:name="Dark List Accent 3" w:semiHidden="0" w:uiPriority="70" w:unhideWhenUsed="0"/>
-    <w:lsdException w:name="Colorful Shading Accent 3" w:semiHidden="0" w:uiPriority="71" w:unhideWhenUsed="0"/>
-    <w:lsdException w:name="Colorful List Accent 3" w:semiHidden="0" w:uiPriority="72" w:unhideWhenUsed="0"/>
-    <w:lsdException w:name="Colorful Grid Accent 3" w:semiHidden="0" w:uiPriority="73" w:unhideWhenUsed="0"/>
-    <w:lsdException w:name="Light Shading Accent 4" w:semiHidden="0" w:uiPriority="60" w:unhideWhenUsed="0"/>
-    <w:lsdException w:name="Light List Accent 4" w:semiHidden="0" w:uiPriority="61" w:unhideWhenUsed="0"/>
-    <w:lsdException w:name="Light Grid Accent 4" w:semiHidden="0" w:uiPriority="62" w:unhideWhenUsed="0"/>
-    <w:lsdException w:name="Medium Shading 1 Accent 4" w:semiHidden="0" w:uiPriority="63" w:unhideWhenUsed="0"/>
-    <w:lsdException w:name="Medium Shading 2 Accent 4" w:semiHidden="0" w:uiPriority="64" w:unhideWhenUsed="0"/>
-    <w:lsdException w:name="Medium List 1 Accent 4" w:semiHidden="0" w:uiPriority="65" w:unhideWhenUsed="0"/>
-    <w:lsdException w:name="Medium List 2 Accent 4" w:semiHidden="0" w:uiPriority="66" w:unhideWhenUsed="0"/>
-    <w:lsdException w:name="Medium Grid 1 Accent 4" w:semiHidden="0" w:uiPriority="67" w:unhideWhenUsed="0"/>
-    <w:lsdException w:name="Medium Grid 2 Accent 4" w:semiHidden="0" w:uiPriority="68" w:unhideWhenUsed="0"/>
-    <w:lsdException w:name="Medium Grid 3 Accent 4" w:semiHidden="0" w:uiPriority="69" w:unhideWhenUsed="0"/>
-    <w:lsdException w:name="Dark List Accent 4" w:semiHidden="0" w:uiPriority="70" w:unhideWhenUsed="0"/>
-    <w:lsdException w:name="Colorful Shading Accent 4" w:semiHidden="0" w:uiPriority="71" w:unhideWhenUsed="0"/>
-    <w:lsdException w:name="Colorful List Accent 4" w:semiHidden="0" w:uiPriority="72" w:unhideWhenUsed="0"/>
-    <w:lsdException w:name="Colorful Grid Accent 4" w:semiHidden="0" w:uiPriority="73" w:unhideWhenUsed="0"/>
-    <w:lsdException w:name="Light Shading Accent 5" w:semiHidden="0" w:uiPriority="60" w:unhideWhenUsed="0"/>
-    <w:lsdException w:name="Light List Accent 5" w:semiHidden="0" w:uiPriority="61" w:unhideWhenUsed="0"/>
-    <w:lsdException w:name="Light Grid Accent 5" w:semiHidden="0" w:uiPriority="62" w:unhideWhenUsed="0"/>
-    <w:lsdException w:name="Medium Shading 1 Accent 5" w:semiHidden="0" w:uiPriority="63" w:unhideWhenUsed="0"/>
-    <w:lsdException w:name="Medium Shading 2 Accent 5" w:semiHidden="0" w:uiPriority="64" w:unhideWhenUsed="0"/>
-    <w:lsdException w:name="Medium List 1 Accent 5" w:semiHidden="0" w:uiPriority="65" w:unhideWhenUsed="0"/>
-    <w:lsdException w:name="Medium List 2 Accent 5" w:semiHidden="0" w:uiPriority="66" w:unhideWhenUsed="0"/>
-    <w:lsdException w:name="Medium Grid 1 Accent 5" w:semiHidden="0" w:uiPriority="67" w:unhideWhenUsed="0"/>
-    <w:lsdException w:name="Medium Grid 2 Accent 5" w:semiHidden="0" w:uiPriority="68" w:unhideWhenUsed="0"/>
-    <w:lsdException w:name="Medium Grid 3 Accent 5" w:semiHidden="0" w:uiPriority="69" w:unhideWhenUsed="0"/>
-    <w:lsdException w:name="Dark List Accent 5" w:semiHidden="0" w:uiPriority="70" w:unhideWhenUsed="0"/>
-    <w:lsdException w:name="Colorful Shading Accent 5" w:semiHidden="0" w:uiPriority="71" w:unhideWhenUsed="0"/>
-    <w:lsdException w:name="Colorful List Accent 5" w:semiHidden="0" w:uiPriority="72" w:unhideWhenUsed="0"/>
-    <w:lsdException w:name="Colorful Grid Accent 5" w:semiHidden="0" w:uiPriority="73" w:unhideWhenUsed="0"/>
-    <w:lsdException w:name="Light Shading Accent 6" w:semiHidden="0" w:uiPriority="60" w:unhideWhenUsed="0"/>
-    <w:lsdException w:name="Light List Accent 6" w:semiHidden="0" w:uiPriority="61" w:unhideWhenUsed="0"/>
-    <w:lsdException w:name="Light Grid Accent 6" w:semiHidden="0" w:uiPriority="62" w:unhideWhenUsed="0"/>
-    <w:lsdException w:name="Medium Shading 1 Accent 6" w:semiHidden="0" w:uiPriority="63" w:unhideWhenUsed="0"/>
-    <w:lsdException w:name="Medium Shading 2 Accent 6" w:semiHidden="0" w:uiPriority="64" w:unhideWhenUsed="0"/>
-    <w:lsdException w:name="Medium List 1 Accent 6" w:semiHidden="0" w:uiPriority="65" w:unhideWhenUsed="0"/>
-    <w:lsdException w:name="Medium List 2 Accent 6" w:semiHidden="0" w:uiPriority="66" w:unhideWhenUsed="0"/>
-    <w:lsdException w:name="Medium Grid 1 Accent 6" w:semiHidden="0" w:uiPriority="67" w:unhideWhenUsed="0"/>
-    <w:lsdException w:name="Medium Grid 2 Accent 6" w:semiHidden="0" w:uiPriority="68" w:unhideWhenUsed="0"/>
-    <w:lsdException w:name="Medium Grid 3 Accent 6" w:semiHidden="0" w:uiPriority="69" w:unhideWhenUsed="0"/>
-    <w:lsdException w:name="Dark List Accent 6" w:semiHidden="0" w:uiPriority="70" w:unhideWhenUsed="0"/>
-    <w:lsdException w:name="Colorful Shading Accent 6" w:semiHidden="0" w:uiPriority="71" w:unhideWhenUsed="0"/>
-    <w:lsdException w:name="Colorful List Accent 6" w:semiHidden="0" w:uiPriority="72" w:unhideWhenUsed="0"/>
-    <w:lsdException w:name="Colorful Grid Accent 6" w:semiHidden="0" w:uiPriority="73" w:unhideWhenUsed="0"/>
-    <w:lsdException w:name="Subtle Emphasis" w:semiHidden="0" w:uiPriority="19" w:unhideWhenUsed="0" w:qFormat="1"/>
-    <w:lsdException w:name="Intense Emphasis" w:semiHidden="0" w:uiPriority="21" w:unhideWhenUsed="0" w:qFormat="1"/>
-    <w:lsdException w:name="Subtle Reference" w:semiHidden="0" w:uiPriority="31" w:unhideWhenUsed="0" w:qFormat="1"/>
-    <w:lsdException w:name="Intense Reference" w:semiHidden="0" w:uiPriority="32" w:unhideWhenUsed="0" w:qFormat="1"/>
-    <w:lsdException w:name="Book Title" w:semiHidden="0" w:uiPriority="33" w:unhideWhenUsed="0" w:qFormat="1"/>
-    <w:lsdException w:name="Bibliography" w:uiPriority="37"/>
-    <w:lsdException w:name="TOC Heading" w:uiPriority="39" w:qFormat="1"/>
+  <w:latentStyles w:defLockedState="0" w:defUIPriority="99" w:defSemiHidden="0" w:defUnhideWhenUsed="0" w:defQFormat="0" w:count="371">
+    <w:lsdException w:name="Normal" w:uiPriority="0" w:qFormat="1"/>
+    <w:lsdException w:name="heading 1" w:uiPriority="9" w:qFormat="1"/>
+    <w:lsdException w:name="heading 2" w:semiHidden="1" w:uiPriority="9" w:unhideWhenUsed="1" w:qFormat="1"/>
+    <w:lsdException w:name="heading 3" w:semiHidden="1" w:uiPriority="9" w:unhideWhenUsed="1" w:qFormat="1"/>
+    <w:lsdException w:name="heading 4" w:semiHidden="1" w:uiPriority="9" w:unhideWhenUsed="1" w:qFormat="1"/>
+    <w:lsdException w:name="heading 5" w:semiHidden="1" w:uiPriority="9" w:unhideWhenUsed="1" w:qFormat="1"/>
+    <w:lsdException w:name="heading 6" w:semiHidden="1" w:uiPriority="9" w:unhideWhenUsed="1" w:qFormat="1"/>
+    <w:lsdException w:name="heading 7" w:semiHidden="1" w:uiPriority="9" w:unhideWhenUsed="1" w:qFormat="1"/>
+    <w:lsdException w:name="heading 8" w:semiHidden="1" w:uiPriority="9" w:unhideWhenUsed="1" w:qFormat="1"/>
+    <w:lsdException w:name="heading 9" w:semiHidden="1" w:uiPriority="9" w:unhideWhenUsed="1" w:qFormat="1"/>
+    <w:lsdException w:name="index 1" w:semiHidden="1" w:unhideWhenUsed="1"/>
+    <w:lsdException w:name="index 2" w:semiHidden="1" w:unhideWhenUsed="1"/>
+    <w:lsdException w:name="index 3" w:semiHidden="1" w:unhideWhenUsed="1"/>
+    <w:lsdException w:name="index 4" w:semiHidden="1" w:unhideWhenUsed="1"/>
+    <w:lsdException w:name="index 5" w:semiHidden="1" w:unhideWhenUsed="1"/>
+    <w:lsdException w:name="index 6" w:semiHidden="1" w:unhideWhenUsed="1"/>
+    <w:lsdException w:name="index 7" w:semiHidden="1" w:unhideWhenUsed="1"/>
+    <w:lsdException w:name="index 8" w:semiHidden="1" w:unhideWhenUsed="1"/>
+    <w:lsdException w:name="index 9" w:semiHidden="1" w:unhideWhenUsed="1"/>
+    <w:lsdException w:name="toc 1" w:semiHidden="1" w:uiPriority="39" w:unhideWhenUsed="1"/>
+    <w:lsdException w:name="toc 2" w:semiHidden="1" w:uiPriority="39" w:unhideWhenUsed="1"/>
+    <w:lsdException w:name="toc 3" w:semiHidden="1" w:uiPriority="39" w:unhideWhenUsed="1"/>
+    <w:lsdException w:name="toc 4" w:semiHidden="1" w:uiPriority="39" w:unhideWhenUsed="1"/>
+    <w:lsdException w:name="toc 5" w:semiHidden="1" w:uiPriority="39" w:unhideWhenUsed="1"/>
+    <w:lsdException w:name="toc 6" w:semiHidden="1" w:uiPriority="39" w:unhideWhenUsed="1"/>
+    <w:lsdException w:name="toc 7" w:semiHidden="1" w:uiPriority="39" w:unhideWhenUsed="1"/>
+    <w:lsdException w:name="toc 8" w:semiHidden="1" w:uiPriority="39" w:unhideWhenUsed="1"/>
+    <w:lsdException w:name="toc 9" w:semiHidden="1" w:uiPriority="39" w:unhideWhenUsed="1"/>
+    <w:lsdException w:name="Normal Indent" w:semiHidden="1" w:unhideWhenUsed="1"/>
+    <w:lsdException w:name="footnote text" w:semiHidden="1" w:unhideWhenUsed="1"/>
+    <w:lsdException w:name="annotation text" w:semiHidden="1" w:unhideWhenUsed="1"/>
+    <w:lsdException w:name="header" w:semiHidden="1" w:unhideWhenUsed="1"/>
+    <w:lsdException w:name="footer" w:semiHidden="1" w:unhideWhenUsed="1"/>
+    <w:lsdException w:name="index heading" w:semiHidden="1" w:unhideWhenUsed="1"/>
+    <w:lsdException w:name="caption" w:semiHidden="1" w:uiPriority="35" w:unhideWhenUsed="1" w:qFormat="1"/>
+    <w:lsdException w:name="table of figures" w:semiHidden="1" w:unhideWhenUsed="1"/>
+    <w:lsdException w:name="envelope address" w:semiHidden="1" w:unhideWhenUsed="1"/>
+    <w:lsdException w:name="envelope return" w:semiHidden="1" w:unhideWhenUsed="1"/>
+    <w:lsdException w:name="footnote reference" w:semiHidden="1" w:unhideWhenUsed="1"/>
+    <w:lsdException w:name="annotation reference" w:semiHidden="1" w:unhideWhenUsed="1"/>
+    <w:lsdException w:name="line number" w:semiHidden="1" w:unhideWhenUsed="1"/>
+    <w:lsdException w:name="page number" w:semiHidden="1" w:unhideWhenUsed="1"/>
+    <w:lsdException w:name="endnote reference" w:semiHidden="1" w:unhideWhenUsed="1"/>
+    <w:lsdException w:name="endnote text" w:semiHidden="1" w:unhideWhenUsed="1"/>
+    <w:lsdException w:name="table of authorities" w:semiHidden="1" w:unhideWhenUsed="1"/>
+    <w:lsdException w:name="macro" w:semiHidden="1" w:unhideWhenUsed="1"/>
+    <w:lsdException w:name="toa heading" w:semiHidden="1" w:unhideWhenUsed="1"/>
+    <w:lsdException w:name="List" w:semiHidden="1" w:unhideWhenUsed="1"/>
+    <w:lsdException w:name="List Bullet" w:semiHidden="1" w:unhideWhenUsed="1"/>
+    <w:lsdException w:name="List Number" w:semiHidden="1" w:unhideWhenUsed="1"/>
+    <w:lsdException w:name="List 2" w:semiHidden="1" w:unhideWhenUsed="1"/>
+    <w:lsdException w:name="List 3" w:semiHidden="1" w:unhideWhenUsed="1"/>
+    <w:lsdException w:name="List 4" w:semiHidden="1" w:unhideWhenUsed="1"/>
+    <w:lsdException w:name="List 5" w:semiHidden="1" w:unhideWhenUsed="1"/>
+    <w:lsdException w:name="List Bullet 2" w:semiHidden="1" w:unhideWhenUsed="1"/>
+    <w:lsdException w:name="List Bullet 3" w:semiHidden="1" w:unhideWhenUsed="1"/>
+    <w:lsdException w:name="List Bullet 4" w:semiHidden="1" w:unhideWhenUsed="1"/>
+    <w:lsdException w:name="List Bullet 5" w:semiHidden="1" w:unhideWhenUsed="1"/>
+    <w:lsdException w:name="List Number 2" w:semiHidden="1" w:unhideWhenUsed="1"/>
+    <w:lsdException w:name="List Number 3" w:semiHidden="1" w:unhideWhenUsed="1"/>
+    <w:lsdException w:name="List Number 4" w:semiHidden="1" w:unhideWhenUsed="1"/>
+    <w:lsdException w:name="List Number 5" w:semiHidden="1" w:unhideWhenUsed="1"/>
+    <w:lsdException w:name="Title" w:uiPriority="10" w:qFormat="1"/>
+    <w:lsdException w:name="Closing" w:semiHidden="1" w:unhideWhenUsed="1"/>
+    <w:lsdException w:name="Signature" w:semiHidden="1" w:unhideWhenUsed="1"/>
+    <w:lsdException w:name="Default Paragraph Font" w:semiHidden="1" w:uiPriority="1" w:unhideWhenUsed="1"/>
+    <w:lsdException w:name="Body Text" w:semiHidden="1" w:unhideWhenUsed="1"/>
+    <w:lsdException w:name="Body Text Indent" w:semiHidden="1" w:unhideWhenUsed="1"/>
+    <w:lsdException w:name="List Continue" w:semiHidden="1" w:unhideWhenUsed="1"/>
+    <w:lsdException w:name="List Continue 2" w:semiHidden="1" w:unhideWhenUsed="1"/>
+    <w:lsdException w:name="List Continue 3" w:semiHidden="1" w:unhideWhenUsed="1"/>
+    <w:lsdException w:name="List Continue 4" w:semiHidden="1" w:unhideWhenUsed="1"/>
+    <w:lsdException w:name="List Continue 5" w:semiHidden="1" w:unhideWhenUsed="1"/>
+    <w:lsdException w:name="Message Header" w:semiHidden="1" w:unhideWhenUsed="1"/>
+    <w:lsdException w:name="Subtitle" w:uiPriority="11" w:qFormat="1"/>
+    <w:lsdException w:name="Salutation" w:semiHidden="1" w:unhideWhenUsed="1"/>
+    <w:lsdException w:name="Date" w:semiHidden="1" w:unhideWhenUsed="1"/>
+    <w:lsdException w:name="Body Text First Indent" w:semiHidden="1" w:unhideWhenUsed="1"/>
+    <w:lsdException w:name="Body Text First Indent 2" w:semiHidden="1" w:unhideWhenUsed="1"/>
+    <w:lsdException w:name="Note Heading" w:semiHidden="1" w:unhideWhenUsed="1"/>
+    <w:lsdException w:name="Body Text 2" w:semiHidden="1" w:unhideWhenUsed="1"/>
+    <w:lsdException w:name="Body Text 3" w:semiHidden="1" w:unhideWhenUsed="1"/>
+    <w:lsdException w:name="Body Text Indent 2" w:semiHidden="1" w:unhideWhenUsed="1"/>
+    <w:lsdException w:name="Body Text Indent 3" w:semiHidden="1" w:unhideWhenUsed="1"/>
+    <w:lsdException w:name="Block Text" w:semiHidden="1" w:unhideWhenUsed="1"/>
+    <w:lsdException w:name="Hyperlink" w:semiHidden="1" w:unhideWhenUsed="1"/>
+    <w:lsdException w:name="FollowedHyperlink" w:semiHidden="1" w:unhideWhenUsed="1"/>
+    <w:lsdException w:name="Strong" w:uiPriority="22" w:qFormat="1"/>
+    <w:lsdException w:name="Emphasis" w:uiPriority="20" w:qFormat="1"/>
+    <w:lsdException w:name="Document Map" w:semiHidden="1" w:unhideWhenUsed="1"/>
+    <w:lsdException w:name="Plain Text" w:semiHidden="1" w:unhideWhenUsed="1"/>
+    <w:lsdException w:name="E-mail Signature" w:semiHidden="1" w:unhideWhenUsed="1"/>
+    <w:lsdException w:name="HTML Top of Form" w:semiHidden="1" w:unhideWhenUsed="1"/>
+    <w:lsdException w:name="HTML Bottom of Form" w:semiHidden="1" w:unhideWhenUsed="1"/>
+    <w:lsdException w:name="Normal (Web)" w:semiHidden="1" w:unhideWhenUsed="1"/>
+    <w:lsdException w:name="HTML Acronym" w:semiHidden="1" w:unhideWhenUsed="1"/>
+    <w:lsdException w:name="HTML Address" w:semiHidden="1" w:unhideWhenUsed="1"/>
+    <w:lsdException w:name="HTML Cite" w:semiHidden="1" w:unhideWhenUsed="1"/>
+    <w:lsdException w:name="HTML Code" w:semiHidden="1" w:unhideWhenUsed="1"/>
+    <w:lsdException w:name="HTML Definition" w:semiHidden="1" w:unhideWhenUsed="1"/>
+    <w:lsdException w:name="HTML Keyboard" w:semiHidden="1" w:unhideWhenUsed="1"/>
+    <w:lsdException w:name="HTML Preformatted" w:semiHidden="1" w:unhideWhenUsed="1"/>
+    <w:lsdException w:name="HTML Sample" w:semiHidden="1" w:unhideWhenUsed="1"/>
+    <w:lsdException w:name="HTML Typewriter" w:semiHidden="1" w:unhideWhenUsed="1"/>
+    <w:lsdException w:name="HTML Variable" w:semiHidden="1" w:unhideWhenUsed="1"/>
+    <w:lsdException w:name="Normal Table" w:semiHidden="1" w:unhideWhenUsed="1"/>
+    <w:lsdException w:name="annotation subject" w:semiHidden="1" w:unhideWhenUsed="1"/>
+    <w:lsdException w:name="No List" w:semiHidden="1" w:unhideWhenUsed="1"/>
+    <w:lsdException w:name="Outline List 1" w:semiHidden="1" w:unhideWhenUsed="1"/>
+    <w:lsdException w:name="Outline List 2" w:semiHidden="1" w:unhideWhenUsed="1"/>
+    <w:lsdException w:name="Outline List 3" w:semiHidden="1" w:unhideWhenUsed="1"/>
+    <w:lsdException w:name="Table Simple 1" w:semiHidden="1" w:unhideWhenUsed="1"/>
+    <w:lsdException w:name="Table Simple 2" w:semiHidden="1" w:unhideWhenUsed="1"/>
+    <w:lsdException w:name="Table Simple 3" w:semiHidden="1" w:unhideWhenUsed="1"/>
+    <w:lsdException w:name="Table Classic 1" w:semiHidden="1" w:unhideWhenUsed="1"/>
+    <w:lsdException w:name="Table Classic 2" w:semiHidden="1" w:unhideWhenUsed="1"/>
+    <w:lsdException w:name="Table Classic 3" w:semiHidden="1" w:unhideWhenUsed="1"/>
+    <w:lsdException w:name="Table Classic 4" w:semiHidden="1" w:unhideWhenUsed="1"/>
+    <w:lsdException w:name="Table Colorful 1" w:semiHidden="1" w:unhideWhenUsed="1"/>
+    <w:lsdException w:name="Table Colorful 2" w:semiHidden="1" w:unhideWhenUsed="1"/>
+    <w:lsdException w:name="Table Colorful 3" w:semiHidden="1" w:unhideWhenUsed="1"/>
+    <w:lsdException w:name="Table Columns 1" w:semiHidden="1" w:unhideWhenUsed="1"/>
+    <w:lsdException w:name="Table Columns 2" w:semiHidden="1" w:unhideWhenUsed="1"/>
+    <w:lsdException w:name="Table Columns 3" w:semiHidden="1" w:unhideWhenUsed="1"/>
+    <w:lsdException w:name="Table Columns 4" w:semiHidden="1" w:unhideWhenUsed="1"/>
+    <w:lsdException w:name="Table Columns 5" w:semiHidden="1" w:unhideWhenUsed="1"/>
+    <w:lsdException w:name="Table Grid 1" w:semiHidden="1" w:unhideWhenUsed="1"/>
+    <w:lsdException w:name="Table Grid 2" w:semiHidden="1" w:unhideWhenUsed="1"/>
+    <w:lsdException w:name="Table Grid 3" w:semiHidden="1" w:unhideWhenUsed="1"/>
+    <w:lsdException w:name="Table Grid 4" w:semiHidden="1" w:unhideWhenUsed="1"/>
+    <w:lsdException w:name="Table Grid 5" w:semiHidden="1" w:unhideWhenUsed="1"/>
+    <w:lsdException w:name="Table Grid 6" w:semiHidden="1" w:unhideWhenUsed="1"/>
+    <w:lsdException w:name="Table Grid 7" w:semiHidden="1" w:unhideWhenUsed="1"/>
+    <w:lsdException w:name="Table Grid 8" w:semiHidden="1" w:unhideWhenUsed="1"/>
+    <w:lsdException w:name="Table List 1" w:semiHidden="1" w:unhideWhenUsed="1"/>
+    <w:lsdException w:name="Table List 2" w:semiHidden="1" w:unhideWhenUsed="1"/>
+    <w:lsdException w:name="Table List 3" w:semiHidden="1" w:unhideWhenUsed="1"/>
+    <w:lsdException w:name="Table List 4" w:semiHidden="1" w:unhideWhenUsed="1"/>
+    <w:lsdException w:name="Table List 5" w:semiHidden="1" w:unhideWhenUsed="1"/>
+    <w:lsdException w:name="Table List 6" w:semiHidden="1" w:unhideWhenUsed="1"/>
+    <w:lsdException w:name="Table List 7" w:semiHidden="1" w:unhideWhenUsed="1"/>
+    <w:lsdException w:name="Table List 8" w:semiHidden="1" w:unhideWhenUsed="1"/>
+    <w:lsdException w:name="Table 3D effects 1" w:semiHidden="1" w:unhideWhenUsed="1"/>
+    <w:lsdException w:name="Table 3D effects 2" w:semiHidden="1" w:unhideWhenUsed="1"/>
+    <w:lsdException w:name="Table 3D effects 3" w:semiHidden="1" w:unhideWhenUsed="1"/>
+    <w:lsdException w:name="Table Contemporary" w:semiHidden="1" w:unhideWhenUsed="1"/>
+    <w:lsdException w:name="Table Elegant" w:semiHidden="1" w:unhideWhenUsed="1"/>
+    <w:lsdException w:name="Table Professional" w:semiHidden="1" w:unhideWhenUsed="1"/>
+    <w:lsdException w:name="Table Subtle 1" w:semiHidden="1" w:unhideWhenUsed="1"/>
+    <w:lsdException w:name="Table Subtle 2" w:semiHidden="1" w:unhideWhenUsed="1"/>
+    <w:lsdException w:name="Table Web 1" w:semiHidden="1" w:unhideWhenUsed="1"/>
+    <w:lsdException w:name="Table Web 2" w:semiHidden="1" w:unhideWhenUsed="1"/>
+    <w:lsdException w:name="Table Web 3" w:semiHidden="1" w:unhideWhenUsed="1"/>
+    <w:lsdException w:name="Balloon Text" w:semiHidden="1" w:unhideWhenUsed="1"/>
+    <w:lsdException w:name="Table Grid" w:uiPriority="39"/>
+    <w:lsdException w:name="Table Theme" w:semiHidden="1" w:unhideWhenUsed="1"/>
+    <w:lsdException w:name="Placeholder Text" w:semiHidden="1"/>
+    <w:lsdException w:name="No Spacing" w:uiPriority="1" w:qFormat="1"/>
+    <w:lsdException w:name="Light Shading" w:uiPriority="60"/>
+    <w:lsdException w:name="Light List" w:uiPriority="61"/>
+    <w:lsdException w:name="Light Grid" w:uiPriority="62"/>
+    <w:lsdException w:name="Medium Shading 1" w:uiPriority="63"/>
+    <w:lsdException w:name="Medium Shading 2" w:uiPriority="64"/>
+    <w:lsdException w:name="Medium List 1" w:uiPriority="65"/>
+    <w:lsdException w:name="Medium List 2" w:uiPriority="66"/>
+    <w:lsdException w:name="Medium Grid 1" w:uiPriority="67"/>
+    <w:lsdException w:name="Medium Grid 2" w:uiPriority="68"/>
+    <w:lsdException w:name="Medium Grid 3" w:uiPriority="69"/>
+    <w:lsdException w:name="Dark List" w:uiPriority="70"/>
+    <w:lsdException w:name="Colorful Shading" w:uiPriority="71"/>
+    <w:lsdException w:name="Colorful List" w:uiPriority="72"/>
+    <w:lsdException w:name="Colorful Grid" w:uiPriority="73"/>
+    <w:lsdException w:name="Light Shading Accent 1" w:uiPriority="60"/>
+    <w:lsdException w:name="Light List Accent 1" w:uiPriority="61"/>
+    <w:lsdException w:name="Light Grid Accent 1" w:uiPriority="62"/>
+    <w:lsdException w:name="Medium Shading 1 Accent 1" w:uiPriority="63"/>
+    <w:lsdException w:name="Medium Shading 2 Accent 1" w:uiPriority="64"/>
+    <w:lsdException w:name="Medium List 1 Accent 1" w:uiPriority="65"/>
+    <w:lsdException w:name="Revision" w:semiHidden="1"/>
+    <w:lsdException w:name="List Paragraph" w:uiPriority="34" w:qFormat="1"/>
+    <w:lsdException w:name="Quote" w:uiPriority="29" w:qFormat="1"/>
+    <w:lsdException w:name="Intense Quote" w:uiPriority="30" w:qFormat="1"/>
+    <w:lsdException w:name="Medium List 2 Accent 1" w:uiPriority="66"/>
+    <w:lsdException w:name="Medium Grid 1 Accent 1" w:uiPriority="67"/>
+    <w:lsdException w:name="Medium Grid 2 Accent 1" w:uiPriority="68"/>
+    <w:lsdException w:name="Medium Grid 3 Accent 1" w:uiPriority="69"/>
+    <w:lsdException w:name="Dark List Accent 1" w:uiPriority="70"/>
+    <w:lsdException w:name="Colorful Shading Accent 1" w:uiPriority="71"/>
+    <w:lsdException w:name="Colorful List Accent 1" w:uiPriority="72"/>
+    <w:lsdException w:name="Colorful Grid Accent 1" w:uiPriority="73"/>
+    <w:lsdException w:name="Light Shading Accent 2" w:uiPriority="60"/>
+    <w:lsdException w:name="Light List Accent 2" w:uiPriority="61"/>
+    <w:lsdException w:name="Light Grid Accent 2" w:uiPriority="62"/>
+    <w:lsdException w:name="Medium Shading 1 Accent 2" w:uiPriority="63"/>
+    <w:lsdException w:name="Medium Shading 2 Accent 2" w:uiPriority="64"/>
+    <w:lsdException w:name="Medium List 1 Accent 2" w:uiPriority="65"/>
+    <w:lsdException w:name="Medium List 2 Accent 2" w:uiPriority="66"/>
+    <w:lsdException w:name="Medium Grid 1 Accent 2" w:uiPriority="67"/>
+    <w:lsdException w:name="Medium Grid 2 Accent 2" w:uiPriority="68"/>
+    <w:lsdException w:name="Medium Grid 3 Accent 2" w:uiPriority="69"/>
+    <w:lsdException w:name="Dark List Accent 2" w:uiPriority="70"/>
+    <w:lsdException w:name="Colorful Shading Accent 2" w:uiPriority="71"/>
+    <w:lsdException w:name="Colorful List Accent 2" w:uiPriority="72"/>
+    <w:lsdException w:name="Colorful Grid Accent 2" w:uiPriority="73"/>
+    <w:lsdException w:name="Light Shading Accent 3" w:uiPriority="60"/>
+    <w:lsdException w:name="Light List Accent 3" w:uiPriority="61"/>
+    <w:lsdException w:name="Light Grid Accent 3" w:uiPriority="62"/>
+    <w:lsdException w:name="Medium Shading 1 Accent 3" w:uiPriority="63"/>
+    <w:lsdException w:name="Medium Shading 2 Accent 3" w:uiPriority="64"/>
+    <w:lsdException w:name="Medium List 1 Accent 3" w:uiPriority="65"/>
+    <w:lsdException w:name="Medium List 2 Accent 3" w:uiPriority="66"/>
+    <w:lsdException w:name="Medium Grid 1 Accent 3" w:uiPriority="67"/>
+    <w:lsdException w:name="Medium Grid 2 Accent 3" w:uiPriority="68"/>
+    <w:lsdException w:name="Medium Grid 3 Accent 3" w:uiPriority="69"/>
+    <w:lsdException w:name="Dark List Accent 3" w:uiPriority="70"/>
+    <w:lsdException w:name="Colorful Shading Accent 3" w:uiPriority="71"/>
+    <w:lsdException w:name="Colorful List Accent 3" w:uiPriority="72"/>
+    <w:lsdException w:name="Colorful Grid Accent 3" w:uiPriority="73"/>
+    <w:lsdException w:name="Light Shading Accent 4" w:uiPriority="60"/>
+    <w:lsdException w:name="Light List Accent 4" w:uiPriority="61"/>
+    <w:lsdException w:name="Light Grid Accent 4" w:uiPriority="62"/>
+    <w:lsdException w:name="Medium Shading 1 Accent 4" w:uiPriority="63"/>
+    <w:lsdException w:name="Medium Shading 2 Accent 4" w:uiPriority="64"/>
+    <w:lsdException w:name="Medium List 1 Accent 4" w:uiPriority="65"/>
+    <w:lsdException w:name="Medium List 2 Accent 4" w:uiPriority="66"/>
+    <w:lsdException w:name="Medium Grid 1 Accent 4" w:uiPriority="67"/>
+    <w:lsdException w:name="Medium Grid 2 Accent 4" w:uiPriority="68"/>
+    <w:lsdException w:name="Medium Grid 3 Accent 4" w:uiPriority="69"/>
+    <w:lsdException w:name="Dark List Accent 4" w:uiPriority="70"/>
+    <w:lsdException w:name="Colorful Shading Accent 4" w:uiPriority="71"/>
+    <w:lsdException w:name="Colorful List Accent 4" w:uiPriority="72"/>
+    <w:lsdException w:name="Colorful Grid Accent 4" w:uiPriority="73"/>
+    <w:lsdException w:name="Light Shading Accent 5" w:uiPriority="60"/>
+    <w:lsdException w:name="Light List Accent 5" w:uiPriority="61"/>
+    <w:lsdException w:name="Light Grid Accent 5" w:uiPriority="62"/>
+    <w:lsdException w:name="Medium Shading 1 Accent 5" w:uiPriority="63"/>
+    <w:lsdException w:name="Medium Shading 2 Accent 5" w:uiPriority="64"/>
+    <w:lsdException w:name="Medium List 1 Accent 5" w:uiPriority="65"/>
+    <w:lsdException w:name="Medium List 2 Accent 5" w:uiPriority="66"/>
+    <w:lsdException w:name="Medium Grid 1 Accent 5" w:uiPriority="67"/>
+    <w:lsdException w:name="Medium Grid 2 Accent 5" w:uiPriority="68"/>
+    <w:lsdException w:name="Medium Grid 3 Accent 5" w:uiPriority="69"/>
+    <w:lsdException w:name="Dark List Accent 5" w:uiPriority="70"/>
+    <w:lsdException w:name="Colorful Shading Accent 5" w:uiPriority="71"/>
+    <w:lsdException w:name="Colorful List Accent 5" w:uiPriority="72"/>
+    <w:lsdException w:name="Colorful Grid Accent 5" w:uiPriority="73"/>
+    <w:lsdException w:name="Light Shading Accent 6" w:uiPriority="60"/>
+    <w:lsdException w:name="Light List Accent 6" w:uiPriority="61"/>
+    <w:lsdException w:name="Light Grid Accent 6" w:uiPriority="62"/>
+    <w:lsdException w:name="Medium Shading 1 Accent 6" w:uiPriority="63"/>
+    <w:lsdException w:name="Medium Shading 2 Accent 6" w:uiPriority="64"/>
+    <w:lsdException w:name="Medium List 1 Accent 6" w:uiPriority="65"/>
+    <w:lsdException w:name="Medium List 2 Accent 6" w:uiPriority="66"/>
+    <w:lsdException w:name="Medium Grid 1 Accent 6" w:uiPriority="67"/>
+    <w:lsdException w:name="Medium Grid 2 Accent 6" w:uiPriority="68"/>
+    <w:lsdException w:name="Medium Grid 3 Accent 6" w:uiPriority="69"/>
+    <w:lsdException w:name="Dark List Accent 6" w:uiPriority="70"/>
+    <w:lsdException w:name="Colorful Shading Accent 6" w:uiPriority="71"/>
+    <w:lsdException w:name="Colorful List Accent 6" w:uiPriority="72"/>
+    <w:lsdException w:name="Colorful Grid Accent 6" w:uiPriority="73"/>
+    <w:lsdException w:name="Subtle Emphasis" w:uiPriority="19" w:qFormat="1"/>
+    <w:lsdException w:name="Intense Emphasis" w:uiPriority="21" w:qFormat="1"/>
+    <w:lsdException w:name="Subtle Reference" w:uiPriority="31" w:qFormat="1"/>
+    <w:lsdException w:name="Intense Reference" w:uiPriority="32" w:qFormat="1"/>
+    <w:lsdException w:name="Book Title" w:uiPriority="33" w:qFormat="1"/>
+    <w:lsdException w:name="Bibliography" w:semiHidden="1" w:uiPriority="37" w:unhideWhenUsed="1"/>
+    <w:lsdException w:name="TOC Heading" w:semiHidden="1" w:uiPriority="39" w:unhideWhenUsed="1" w:qFormat="1"/>
+    <w:lsdException w:name="Plain Table 1" w:uiPriority="41"/>
+    <w:lsdException w:name="Plain Table 2" w:uiPriority="42"/>
+    <w:lsdException w:name="Plain Table 3" w:uiPriority="43"/>
+    <w:lsdException w:name="Plain Table 4" w:uiPriority="44"/>
+    <w:lsdException w:name="Plain Table 5" w:uiPriority="45"/>
+    <w:lsdException w:name="Grid Table Light" w:uiPriority="40"/>
+    <w:lsdException w:name="Grid Table 1 Light" w:uiPriority="46"/>
+    <w:lsdException w:name="Grid Table 2" w:uiPriority="47"/>
+    <w:lsdException w:name="Grid Table 3" w:uiPriority="48"/>
+    <w:lsdException w:name="Grid Table 4" w:uiPriority="49"/>
+    <w:lsdException w:name="Grid Table 5 Dark" w:uiPriority="50"/>
+    <w:lsdException w:name="Grid Table 6 Colorful" w:uiPriority="51"/>
+    <w:lsdException w:name="Grid Table 7 Colorful" w:uiPriority="52"/>
+    <w:lsdException w:name="Grid Table 1 Light Accent 1" w:uiPriority="46"/>
+    <w:lsdException w:name="Grid Table 2 Accent 1" w:uiPriority="47"/>
+    <w:lsdException w:name="Grid Table 3 Accent 1" w:uiPriority="48"/>
+    <w:lsdException w:name="Grid Table 4 Accent 1" w:uiPriority="49"/>
+    <w:lsdException w:name="Grid Table 5 Dark Accent 1" w:uiPriority="50"/>
+    <w:lsdException w:name="Grid Table 6 Colorful Accent 1" w:uiPriority="51"/>
+    <w:lsdException w:name="Grid Table 7 Colorful Accent 1" w:uiPriority="52"/>
+    <w:lsdException w:name="Grid Table 1 Light Accent 2" w:uiPriority="46"/>
+    <w:lsdException w:name="Grid Table 2 Accent 2" w:uiPriority="47"/>
+    <w:lsdException w:name="Grid Table 3 Accent 2" w:uiPriority="48"/>
+    <w:lsdException w:name="Grid Table 4 Accent 2" w:uiPriority="49"/>
+    <w:lsdException w:name="Grid Table 5 Dark Accent 2" w:uiPriority="50"/>
+    <w:lsdException w:name="Grid Table 6 Colorful Accent 2" w:uiPriority="51"/>
+    <w:lsdException w:name="Grid Table 7 Colorful Accent 2" w:uiPriority="52"/>
+    <w:lsdException w:name="Grid Table 1 Light Accent 3" w:uiPriority="46"/>
+    <w:lsdException w:name="Grid Table 2 Accent 3" w:uiPriority="47"/>
+    <w:lsdException w:name="Grid Table 3 Accent 3" w:uiPriority="48"/>
+    <w:lsdException w:name="Grid Table 4 Accent 3" w:uiPriority="49"/>
+    <w:lsdException w:name="Grid Table 5 Dark Accent 3" w:uiPriority="50"/>
+    <w:lsdException w:name="Grid Table 6 Colorful Accent 3" w:uiPriority="51"/>
+    <w:lsdException w:name="Grid Table 7 Colorful Accent 3" w:uiPriority="52"/>
+    <w:lsdException w:name="Grid Table 1 Light Accent 4" w:uiPriority="46"/>
+    <w:lsdException w:name="Grid Table 2 Accent 4" w:uiPriority="47"/>
+    <w:lsdException w:name="Grid Table 3 Accent 4" w:uiPriority="48"/>
+    <w:lsdException w:name="Grid Table 4 Accent 4" w:uiPriority="49"/>
+    <w:lsdException w:name="Grid Table 5 Dark Accent 4" w:uiPriority="50"/>
+    <w:lsdException w:name="Grid Table 6 Colorful Accent 4" w:uiPriority="51"/>
+    <w:lsdException w:name="Grid Table 7 Colorful Accent 4" w:uiPriority="52"/>
+    <w:lsdException w:name="Grid Table 1 Light Accent 5" w:uiPriority="46"/>
+    <w:lsdException w:name="Grid Table 2 Accent 5" w:uiPriority="47"/>
+    <w:lsdException w:name="Grid Table 3 Accent 5" w:uiPriority="48"/>
+    <w:lsdException w:name="Grid Table 4 Accent 5" w:uiPriority="49"/>
+    <w:lsdException w:name="Grid Table 5 Dark Accent 5" w:uiPriority="50"/>
+    <w:lsdException w:name="Grid Table 6 Colorful Accent 5" w:uiPriority="51"/>
+    <w:lsdException w:name="Grid Table 7 Colorful Accent 5" w:uiPriority="52"/>
+    <w:lsdException w:name="Grid Table 1 Light Accent 6" w:uiPriority="46"/>
+    <w:lsdException w:name="Grid Table 2 Accent 6" w:uiPriority="47"/>
+    <w:lsdException w:name="Grid Table 3 Accent 6" w:uiPriority="48"/>
+    <w:lsdException w:name="Grid Table 4 Accent 6" w:uiPriority="49"/>
+    <w:lsdException w:name="Grid Table 5 Dark Accent 6" w:uiPriority="50"/>
+    <w:lsdException w:name="Grid Table 6 Colorful Accent 6" w:uiPriority="51"/>
+    <w:lsdException w:name="Grid Table 7 Colorful Accent 6" w:uiPriority="52"/>
+    <w:lsdException w:name="List Table 1 Light" w:uiPriority="46"/>
+    <w:lsdException w:name="List Table 2" w:uiPriority="47"/>
+    <w:lsdException w:name="List Table 3" w:uiPriority="48"/>
+    <w:lsdException w:name="List Table 4" w:uiPriority="49"/>
+    <w:lsdException w:name="List Table 5 Dark" w:uiPriority="50"/>
+    <w:lsdException w:name="List Table 6 Colorful" w:uiPriority="51"/>
+    <w:lsdException w:name="List Table 7 Colorful" w:uiPriority="52"/>
+    <w:lsdException w:name="List Table 1 Light Accent 1" w:uiPriority="46"/>
+    <w:lsdException w:name="List Table 2 Accent 1" w:uiPriority="47"/>
+    <w:lsdException w:name="List Table 3 Accent 1" w:uiPriority="48"/>
+    <w:lsdException w:name="List Table 4 Accent 1" w:uiPriority="49"/>
+    <w:lsdException w:name="List Table 5 Dark Accent 1" w:uiPriority="50"/>
+    <w:lsdException w:name="List Table 6 Colorful Accent 1" w:uiPriority="51"/>
+    <w:lsdException w:name="List Table 7 Colorful Accent 1" w:uiPriority="52"/>
+    <w:lsdException w:name="List Table 1 Light Accent 2" w:uiPriority="46"/>
+    <w:lsdException w:name="List Table 2 Accent 2" w:uiPriority="47"/>
+    <w:lsdException w:name="List Table 3 Accent 2" w:uiPriority="48"/>
+    <w:lsdException w:name="List Table 4 Accent 2" w:uiPriority="49"/>
+    <w:lsdException w:name="List Table 5 Dark Accent 2" w:uiPriority="50"/>
+    <w:lsdException w:name="List Table 6 Colorful Accent 2" w:uiPriority="51"/>
+    <w:lsdException w:name="List Table 7 Colorful Accent 2" w:uiPriority="52"/>
+    <w:lsdException w:name="List Table 1 Light Accent 3" w:uiPriority="46"/>
+    <w:lsdException w:name="List Table 2 Accent 3" w:uiPriority="47"/>
+    <w:lsdException w:name="List Table 3 Accent 3" w:uiPriority="48"/>
+    <w:lsdException w:name="List Table 4 Accent 3" w:uiPriority="49"/>
+    <w:lsdException w:name="List Table 5 Dark Accent 3" w:uiPriority="50"/>
+    <w:lsdException w:name="List Table 6 Colorful Accent 3" w:uiPriority="51"/>
+    <w:lsdException w:name="List Table 7 Colorful Accent 3" w:uiPriority="52"/>
+    <w:lsdException w:name="List Table 1 Light Accent 4" w:uiPriority="46"/>
+    <w:lsdException w:name="List Table 2 Accent 4" w:uiPriority="47"/>
+    <w:lsdException w:name="List Table 3 Accent 4" w:uiPriority="48"/>
+    <w:lsdException w:name="List Table 4 Accent 4" w:uiPriority="49"/>
+    <w:lsdException w:name="List Table 5 Dark Accent 4" w:uiPriority="50"/>
+    <w:lsdException w:name="List Table 6 Colorful Accent 4" w:uiPriority="51"/>
+    <w:lsdException w:name="List Table 7 Colorful Accent 4" w:uiPriority="52"/>
+    <w:lsdException w:name="List Table 1 Light Accent 5" w:uiPriority="46"/>
+    <w:lsdException w:name="List Table 2 Accent 5" w:uiPriority="47"/>
+    <w:lsdException w:name="List Table 3 Accent 5" w:uiPriority="48"/>
+    <w:lsdException w:name="List Table 4 Accent 5" w:uiPriority="49"/>
+    <w:lsdException w:name="List Table 5 Dark Accent 5" w:uiPriority="50"/>
+    <w:lsdException w:name="List Table 6 Colorful Accent 5" w:uiPriority="51"/>
+    <w:lsdException w:name="List Table 7 Colorful Accent 5" w:uiPriority="52"/>
+    <w:lsdException w:name="List Table 1 Light Accent 6" w:uiPriority="46"/>
+    <w:lsdException w:name="List Table 2 Accent 6" w:uiPriority="47"/>
+    <w:lsdException w:name="List Table 3 Accent 6" w:uiPriority="48"/>
+    <w:lsdException w:name="List Table 4 Accent 6" w:uiPriority="49"/>
+    <w:lsdException w:name="List Table 5 Dark Accent 6" w:uiPriority="50"/>
+    <w:lsdException w:name="List Table 6 Colorful Accent 6" w:uiPriority="51"/>
+    <w:lsdException w:name="List Table 7 Colorful Accent 6" w:uiPriority="52"/>
   </w:latentStyles>
   <w:style w:type="paragraph" w:default="1" w:styleId="Normal">
     <w:name w:val="Normal"/>
@@ -4499,7 +3980,6 @@
     <w:uiPriority w:val="99"/>
     <w:semiHidden/>
     <w:unhideWhenUsed/>
-    <w:qFormat/>
     <w:tblPr>
       <w:tblInd w:w="0" w:type="dxa"/>
       <w:tblCellMar>
@@ -4525,7 +4005,6 @@
       <w:spacing w:after="0" w:line="240" w:lineRule="auto"/>
     </w:pPr>
     <w:tblPr>
-      <w:tblInd w:w="0" w:type="dxa"/>
       <w:tblBorders>
         <w:top w:val="single" w:sz="4" w:space="0" w:color="000000" w:themeColor="text1"/>
         <w:left w:val="single" w:sz="4" w:space="0" w:color="000000" w:themeColor="text1"/>
@@ -4534,12 +4013,6 @@
         <w:insideH w:val="single" w:sz="4" w:space="0" w:color="000000" w:themeColor="text1"/>
         <w:insideV w:val="single" w:sz="4" w:space="0" w:color="000000" w:themeColor="text1"/>
       </w:tblBorders>
-      <w:tblCellMar>
-        <w:top w:w="0" w:type="dxa"/>
-        <w:left w:w="108" w:type="dxa"/>
-        <w:bottom w:w="0" w:type="dxa"/>
-        <w:right w:w="108" w:type="dxa"/>
-      </w:tblCellMar>
     </w:tblPr>
   </w:style>
 </w:styles>
@@ -4800,7 +4273,7 @@
   <a:extraClrSchemeLst/>
   <a:extLst>
     <a:ext uri="{05A4C25C-085E-4340-85A3-A5531E510DB2}">
-      <thm15:themeFamily xmlns:thm15="http://schemas.microsoft.com/office/thememl/2012/main" xmlns="" name="Office Theme" id="{62F939B6-93AF-4DB8-9C6B-D6C7DFDC589F}" vid="{4A3C46E8-61CC-4603-A589-7422A47A8E4A}"/>
+      <thm15:themeFamily xmlns:thm15="http://schemas.microsoft.com/office/thememl/2012/main" name="Office Theme" id="{62F939B6-93AF-4DB8-9C6B-D6C7DFDC589F}" vid="{4A3C46E8-61CC-4603-A589-7422A47A8E4A}"/>
     </a:ext>
   </a:extLst>
 </a:theme>
@@ -4811,7 +4284,7 @@
 </file>
 
 <file path=customXml/itemProps1.xml><?xml version="1.0" encoding="utf-8"?>
-<ds:datastoreItem xmlns:ds="http://schemas.openxmlformats.org/officeDocument/2006/customXml" ds:itemID="{6D452449-FD24-4D9A-880D-CA65E3DD58E0}">
+<ds:datastoreItem xmlns:ds="http://schemas.openxmlformats.org/officeDocument/2006/customXml" ds:itemID="{F71D623D-5D10-442A-B94D-E47FBA0A42A7}">
   <ds:schemaRefs>
     <ds:schemaRef ds:uri="http://schemas.openxmlformats.org/officeDocument/2006/bibliography"/>
   </ds:schemaRefs>

</xml_diff>

<commit_message>
Rephrase cases in pc-components
</commit_message>
<xml_diff>
--- a/images/electronics/pc_components/cases.docx
+++ b/images/electronics/pc_components/cases.docx
@@ -100,7 +100,7 @@
                 <w:sz w:val="26"/>
                 <w:szCs w:val="26"/>
               </w:rPr>
-              <w:t>LIAN LI Mesh Airflow ATX PC Case Gaming Computer Case Mid-Tower Chassis with 3 ARGB PWM Fans Pre-Installed, Mesh Front Panel, Tempered Glass Side Panel, Water-Cooling Ready(LANCOOL 205 MESH, Black)</w:t>
+              <w:t>LIAN LI LANCOOL 205 Mesh Airflow ATX Mid-Tower PC Case, Black – Includes 3 ARGB PWM Fans, Tempered Glass, Mesh Front, and Water-Cooling Support</w:t>
             </w:r>
           </w:p>
         </w:tc>
@@ -259,316 +259,24 @@
                 <w:sz w:val="26"/>
                 <w:szCs w:val="26"/>
               </w:rPr>
-              <w:t>About this i</w:t>
-            </w:r>
-            <w:bookmarkStart w:id="0" w:name="_GoBack"/>
-            <w:bookmarkEnd w:id="0"/>
-            <w:r>
-              <w:rPr>
-                <w:rFonts w:ascii="Leelawadee" w:hAnsi="Leelawadee" w:cs="Leelawadee"/>
-                <w:b/>
-                <w:bCs/>
-                <w:sz w:val="26"/>
-                <w:szCs w:val="26"/>
-              </w:rPr>
-              <w:t>tem</w:t>
-            </w:r>
-          </w:p>
-          <w:p>
-            <w:pPr>
-              <w:rPr>
-                <w:rFonts w:ascii="Leelawadee" w:hAnsi="Leelawadee" w:cs="Leelawadee"/>
-                <w:sz w:val="26"/>
-                <w:szCs w:val="26"/>
-              </w:rPr>
-            </w:pPr>
-            <w:r>
-              <w:rPr>
-                <w:rFonts w:ascii="Leelawadee" w:hAnsi="Leelawadee" w:cs="Leelawadee"/>
-                <w:sz w:val="26"/>
-                <w:szCs w:val="26"/>
-              </w:rPr>
-              <w:t>LIAN LI Mesh Airflow ATX PC Case Gaming Computer Case</w:t>
-            </w:r>
-            <w:r>
-              <w:rPr>
-                <w:rFonts w:ascii="Leelawadee" w:hAnsi="Leelawadee" w:cs="Leelawadee"/>
-                <w:sz w:val="26"/>
-                <w:szCs w:val="26"/>
-              </w:rPr>
-              <w:t xml:space="preserve"> -</w:t>
-            </w:r>
-            <w:r>
-              <w:rPr>
-                <w:rFonts w:ascii="Leelawadee" w:hAnsi="Leelawadee" w:cs="Leelawadee"/>
-                <w:sz w:val="26"/>
-                <w:szCs w:val="26"/>
-              </w:rPr>
-              <w:t xml:space="preserve"> </w:t>
-            </w:r>
-            <w:proofErr w:type="spellStart"/>
-            <w:r>
-              <w:rPr>
-                <w:rFonts w:ascii="Leelawadee" w:hAnsi="Leelawadee" w:cs="Leelawadee"/>
-                <w:sz w:val="26"/>
-                <w:szCs w:val="26"/>
-              </w:rPr>
-              <w:t>MidTower</w:t>
-            </w:r>
-            <w:proofErr w:type="spellEnd"/>
-            <w:r>
-              <w:rPr>
-                <w:rFonts w:ascii="Leelawadee" w:hAnsi="Leelawadee" w:cs="Leelawadee"/>
-                <w:sz w:val="26"/>
-                <w:szCs w:val="26"/>
-              </w:rPr>
-              <w:t xml:space="preserve"> Chassis with 3 ARGB PWM Fans </w:t>
-            </w:r>
-            <w:proofErr w:type="spellStart"/>
-            <w:r>
-              <w:rPr>
-                <w:rFonts w:ascii="Leelawadee" w:hAnsi="Leelawadee" w:cs="Leelawadee"/>
-                <w:sz w:val="26"/>
-                <w:szCs w:val="26"/>
-              </w:rPr>
-              <w:t>PreInstalled</w:t>
-            </w:r>
-            <w:proofErr w:type="spellEnd"/>
-            <w:r>
-              <w:rPr>
-                <w:rFonts w:ascii="Leelawadee" w:hAnsi="Leelawadee" w:cs="Leelawadee"/>
-                <w:sz w:val="26"/>
-                <w:szCs w:val="26"/>
-              </w:rPr>
-              <w:t>, Mesh</w:t>
-            </w:r>
-            <w:r>
-              <w:rPr>
-                <w:rFonts w:ascii="Leelawadee" w:hAnsi="Leelawadee" w:cs="Leelawadee"/>
-                <w:sz w:val="26"/>
-                <w:szCs w:val="26"/>
-              </w:rPr>
-              <w:t xml:space="preserve"> -</w:t>
-            </w:r>
-            <w:r>
-              <w:rPr>
-                <w:rFonts w:ascii="Leelawadee" w:hAnsi="Leelawadee" w:cs="Leelawadee"/>
-                <w:sz w:val="26"/>
-                <w:szCs w:val="26"/>
-              </w:rPr>
-              <w:t xml:space="preserve"> Front Panel, Tempered Glass Side Panel, </w:t>
-            </w:r>
-            <w:proofErr w:type="spellStart"/>
-            <w:r>
-              <w:rPr>
-                <w:rFonts w:ascii="Leelawadee" w:hAnsi="Leelawadee" w:cs="Leelawadee"/>
-                <w:sz w:val="26"/>
-                <w:szCs w:val="26"/>
-              </w:rPr>
-              <w:t>WaterCoolingReady</w:t>
-            </w:r>
-            <w:proofErr w:type="spellEnd"/>
-            <w:r>
-              <w:rPr>
-                <w:rFonts w:ascii="Leelawadee" w:hAnsi="Leelawadee" w:cs="Leelawadee"/>
-                <w:sz w:val="26"/>
-                <w:szCs w:val="26"/>
-              </w:rPr>
-              <w:t>(LANCOOL 205 MESH, Black)</w:t>
-            </w:r>
-            <w:r>
-              <w:rPr>
-                <w:rFonts w:ascii="Leelawadee" w:hAnsi="Leelawadee" w:cs="Leelawadee"/>
-                <w:sz w:val="26"/>
-                <w:szCs w:val="26"/>
-              </w:rPr>
-              <w:t>-</w:t>
-            </w:r>
-          </w:p>
-          <w:p>
-            <w:pPr>
-              <w:rPr>
-                <w:rFonts w:ascii="Leelawadee" w:hAnsi="Leelawadee" w:cs="Leelawadee"/>
-                <w:sz w:val="26"/>
-                <w:szCs w:val="26"/>
-              </w:rPr>
-            </w:pPr>
-            <w:r>
-              <w:rPr>
-                <w:rFonts w:ascii="Leelawadee" w:hAnsi="Leelawadee" w:cs="Leelawadee"/>
-                <w:sz w:val="26"/>
-                <w:szCs w:val="26"/>
-              </w:rPr>
-              <w:t>Good Quality with a high end</w:t>
-            </w:r>
-            <w:r>
-              <w:rPr>
-                <w:rFonts w:ascii="Leelawadee" w:hAnsi="Leelawadee" w:cs="Leelawadee"/>
-                <w:sz w:val="26"/>
-                <w:szCs w:val="26"/>
-              </w:rPr>
-              <w:t>-</w:t>
-            </w:r>
-          </w:p>
-          <w:p>
-            <w:pPr>
-              <w:rPr>
-                <w:rFonts w:ascii="Leelawadee" w:hAnsi="Leelawadee" w:cs="Leelawadee"/>
-                <w:sz w:val="26"/>
-                <w:szCs w:val="26"/>
-              </w:rPr>
-            </w:pPr>
-            <w:r>
-              <w:rPr>
-                <w:rFonts w:ascii="Leelawadee" w:hAnsi="Leelawadee" w:cs="Leelawadee"/>
-                <w:sz w:val="26"/>
-                <w:szCs w:val="26"/>
-              </w:rPr>
-              <w:t xml:space="preserve">LIAN LI Mesh Airflow ATX PC Case Gaming Computer Case </w:t>
-            </w:r>
-            <w:r>
-              <w:rPr>
-                <w:rFonts w:ascii="Leelawadee" w:hAnsi="Leelawadee" w:cs="Leelawadee"/>
-                <w:sz w:val="26"/>
-                <w:szCs w:val="26"/>
-              </w:rPr>
-              <w:t>-</w:t>
-            </w:r>
-            <w:proofErr w:type="spellStart"/>
-            <w:r>
-              <w:rPr>
-                <w:rFonts w:ascii="Leelawadee" w:hAnsi="Leelawadee" w:cs="Leelawadee"/>
-                <w:sz w:val="26"/>
-                <w:szCs w:val="26"/>
-              </w:rPr>
-              <w:t>MidTower</w:t>
-            </w:r>
-            <w:proofErr w:type="spellEnd"/>
-            <w:r>
-              <w:rPr>
-                <w:rFonts w:ascii="Leelawadee" w:hAnsi="Leelawadee" w:cs="Leelawadee"/>
-                <w:sz w:val="26"/>
-                <w:szCs w:val="26"/>
-              </w:rPr>
-              <w:t xml:space="preserve"> Chassis with 3 ARGB PWM Fans </w:t>
-            </w:r>
-            <w:proofErr w:type="spellStart"/>
-            <w:r>
-              <w:rPr>
-                <w:rFonts w:ascii="Leelawadee" w:hAnsi="Leelawadee" w:cs="Leelawadee"/>
-                <w:sz w:val="26"/>
-                <w:szCs w:val="26"/>
-              </w:rPr>
-              <w:t>PreInstalled</w:t>
-            </w:r>
-            <w:proofErr w:type="spellEnd"/>
-            <w:r>
-              <w:rPr>
-                <w:rFonts w:ascii="Leelawadee" w:hAnsi="Leelawadee" w:cs="Leelawadee"/>
-                <w:sz w:val="26"/>
-                <w:szCs w:val="26"/>
-              </w:rPr>
-              <w:t xml:space="preserve">, Mesh </w:t>
-            </w:r>
-            <w:r>
-              <w:rPr>
-                <w:rFonts w:ascii="Leelawadee" w:hAnsi="Leelawadee" w:cs="Leelawadee"/>
-                <w:sz w:val="26"/>
-                <w:szCs w:val="26"/>
-              </w:rPr>
-              <w:t>-</w:t>
-            </w:r>
-            <w:r>
-              <w:rPr>
-                <w:rFonts w:ascii="Leelawadee" w:hAnsi="Leelawadee" w:cs="Leelawadee"/>
-                <w:sz w:val="26"/>
-                <w:szCs w:val="26"/>
-              </w:rPr>
-              <w:t xml:space="preserve">Front Panel, Tempered Glass Side Panel, </w:t>
-            </w:r>
-            <w:r>
-              <w:rPr>
-                <w:rFonts w:ascii="Leelawadee" w:hAnsi="Leelawadee" w:cs="Leelawadee"/>
-                <w:sz w:val="26"/>
-                <w:szCs w:val="26"/>
-              </w:rPr>
-              <w:t>-</w:t>
-            </w:r>
-            <w:proofErr w:type="spellStart"/>
-            <w:r>
-              <w:rPr>
-                <w:rFonts w:ascii="Leelawadee" w:hAnsi="Leelawadee" w:cs="Leelawadee"/>
-                <w:sz w:val="26"/>
-                <w:szCs w:val="26"/>
-              </w:rPr>
-              <w:t>WaterCoolingReady</w:t>
-            </w:r>
-            <w:proofErr w:type="spellEnd"/>
-            <w:r>
-              <w:rPr>
-                <w:rFonts w:ascii="Leelawadee" w:hAnsi="Leelawadee" w:cs="Leelawadee"/>
-                <w:sz w:val="26"/>
-                <w:szCs w:val="26"/>
-              </w:rPr>
-              <w:t>(LANCOOL 205 MESH, Black)</w:t>
-            </w:r>
-            <w:r>
-              <w:rPr>
-                <w:rFonts w:ascii="Leelawadee" w:hAnsi="Leelawadee" w:cs="Leelawadee"/>
-                <w:sz w:val="26"/>
-                <w:szCs w:val="26"/>
-              </w:rPr>
-              <w:t>-</w:t>
-            </w:r>
-          </w:p>
-          <w:p>
-            <w:pPr>
-              <w:rPr>
-                <w:rFonts w:ascii="Leelawadee" w:hAnsi="Leelawadee" w:cs="Leelawadee"/>
-                <w:sz w:val="26"/>
-                <w:szCs w:val="26"/>
-              </w:rPr>
-            </w:pPr>
-            <w:r>
-              <w:rPr>
-                <w:rFonts w:ascii="Leelawadee" w:hAnsi="Leelawadee" w:cs="Leelawadee"/>
-                <w:sz w:val="26"/>
-                <w:szCs w:val="26"/>
-              </w:rPr>
-              <w:t>Easy to use</w:t>
-            </w:r>
-            <w:r>
-              <w:rPr>
-                <w:rFonts w:ascii="Leelawadee" w:hAnsi="Leelawadee" w:cs="Leelawadee"/>
-                <w:sz w:val="26"/>
-                <w:szCs w:val="26"/>
-              </w:rPr>
-              <w:t>-</w:t>
-            </w:r>
-          </w:p>
-          <w:p>
-            <w:pPr>
-              <w:rPr>
-                <w:rFonts w:ascii="Leelawadee" w:hAnsi="Leelawadee" w:cs="Leelawadee"/>
-                <w:sz w:val="26"/>
-                <w:szCs w:val="26"/>
-              </w:rPr>
-            </w:pPr>
-            <w:r>
-              <w:rPr>
-                <w:rFonts w:ascii="Leelawadee" w:hAnsi="Leelawadee" w:cs="Leelawadee"/>
-                <w:sz w:val="26"/>
-                <w:szCs w:val="26"/>
-              </w:rPr>
-              <w:t>Personal Computer type</w:t>
-            </w:r>
-            <w:r>
-              <w:rPr>
-                <w:rFonts w:ascii="Leelawadee" w:hAnsi="Leelawadee" w:cs="Leelawadee"/>
-                <w:sz w:val="26"/>
-                <w:szCs w:val="26"/>
-              </w:rPr>
-              <w:t>.</w:t>
+              <w:t>About this item</w:t>
+            </w:r>
+          </w:p>
+          <w:p>
+            <w:pPr>
+              <w:rPr>
+                <w:rFonts w:ascii="Leelawadee" w:hAnsi="Leelawadee" w:cs="Leelawadee"/>
+                <w:sz w:val="26"/>
+                <w:szCs w:val="26"/>
+              </w:rPr>
+            </w:pPr>
+            <w:r>
+              <w:rPr>
+                <w:rFonts w:ascii="Leelawadee" w:hAnsi="Leelawadee" w:cs="Leelawadee"/>
+                <w:sz w:val="26"/>
+                <w:szCs w:val="26"/>
+              </w:rPr>
+              <w:t>LIAN LI LANCOOL 205 Mesh Airflow ATX Mid-Tower PC Case, Black – Pre-Installed 3 ARGB PWM Fans, Mesh Front, Tempered Glass Side, Water-Cooling Ready. High-Quality, User-Friendly Design, Ideal for Gaming.</w:t>
             </w:r>
           </w:p>
         </w:tc>
@@ -650,25 +358,23 @@
                 <w:sz w:val="26"/>
                 <w:szCs w:val="26"/>
               </w:rPr>
-              <w:t xml:space="preserve">GIGABYTE C200 Glass ATX Gaming Case, Tinted Tempered Glass, RGB Integrated, PSU Shroud Design, Detachable Dust Filter, </w:t>
-            </w:r>
-            <w:proofErr w:type="spellStart"/>
-            <w:r>
-              <w:rPr>
-                <w:rFonts w:ascii="Leelawadee" w:hAnsi="Leelawadee" w:cs="Leelawadee"/>
-                <w:sz w:val="26"/>
-                <w:szCs w:val="26"/>
-              </w:rPr>
-              <w:t>Watercooling</w:t>
-            </w:r>
-            <w:proofErr w:type="spellEnd"/>
-            <w:r>
-              <w:rPr>
-                <w:rFonts w:ascii="Leelawadee" w:hAnsi="Leelawadee" w:cs="Leelawadee"/>
-                <w:sz w:val="26"/>
-                <w:szCs w:val="26"/>
-              </w:rPr>
-              <w:t xml:space="preserve"> Ready, Enhanced Airflow – Black</w:t>
+              <w:t>GIGABYTE C200 Glass ATX Gaming Case, Tinted Tempered Glass, RGB Integrated, PSU Shroud Design, Detachable Dust Filter, Water</w:t>
+            </w:r>
+            <w:r>
+              <w:rPr>
+                <w:rFonts w:ascii="Leelawadee" w:hAnsi="Leelawadee" w:cs="Leelawadee"/>
+                <w:sz w:val="26"/>
+                <w:szCs w:val="26"/>
+              </w:rPr>
+              <w:t xml:space="preserve"> </w:t>
+            </w:r>
+            <w:r>
+              <w:rPr>
+                <w:rFonts w:ascii="Leelawadee" w:hAnsi="Leelawadee" w:cs="Leelawadee"/>
+                <w:sz w:val="26"/>
+                <w:szCs w:val="26"/>
+              </w:rPr>
+              <w:t>cooling Ready, Enhanced Airflow – Black</w:t>
             </w:r>
           </w:p>
         </w:tc>
@@ -904,125 +610,7 @@
                 <w:sz w:val="26"/>
                 <w:szCs w:val="26"/>
               </w:rPr>
-              <w:t>Stylish RGB Light on black tempered glass front panel</w:t>
-            </w:r>
-            <w:r>
-              <w:rPr>
-                <w:rFonts w:ascii="Leelawadee" w:hAnsi="Leelawadee" w:cs="Leelawadee"/>
-                <w:sz w:val="26"/>
-                <w:szCs w:val="26"/>
-              </w:rPr>
-              <w:t>,</w:t>
-            </w:r>
-          </w:p>
-          <w:p>
-            <w:pPr>
-              <w:rPr>
-                <w:rFonts w:ascii="Leelawadee" w:hAnsi="Leelawadee" w:cs="Leelawadee"/>
-                <w:sz w:val="26"/>
-                <w:szCs w:val="26"/>
-              </w:rPr>
-            </w:pPr>
-            <w:r>
-              <w:rPr>
-                <w:rFonts w:ascii="Leelawadee" w:hAnsi="Leelawadee" w:cs="Leelawadee"/>
-                <w:sz w:val="26"/>
-                <w:szCs w:val="26"/>
-              </w:rPr>
-              <w:t>With RGB LED switch and 2 USB 3. 0 on I/O panel</w:t>
-            </w:r>
-            <w:r>
-              <w:rPr>
-                <w:rFonts w:ascii="Leelawadee" w:hAnsi="Leelawadee" w:cs="Leelawadee"/>
-                <w:sz w:val="26"/>
-                <w:szCs w:val="26"/>
-              </w:rPr>
-              <w:t xml:space="preserve">, </w:t>
-            </w:r>
-          </w:p>
-          <w:p>
-            <w:pPr>
-              <w:rPr>
-                <w:rFonts w:ascii="Leelawadee" w:hAnsi="Leelawadee" w:cs="Leelawadee"/>
-                <w:sz w:val="26"/>
-                <w:szCs w:val="26"/>
-              </w:rPr>
-            </w:pPr>
-            <w:r>
-              <w:rPr>
-                <w:rFonts w:ascii="Leelawadee" w:hAnsi="Leelawadee" w:cs="Leelawadee"/>
-                <w:sz w:val="26"/>
-                <w:szCs w:val="26"/>
-              </w:rPr>
-              <w:t>Full-size black tempered glass Side panel</w:t>
-            </w:r>
-            <w:r>
-              <w:rPr>
-                <w:rFonts w:ascii="Leelawadee" w:hAnsi="Leelawadee" w:cs="Leelawadee"/>
-                <w:sz w:val="26"/>
-                <w:szCs w:val="26"/>
-              </w:rPr>
-              <w:t xml:space="preserve">, </w:t>
-            </w:r>
-          </w:p>
-          <w:p>
-            <w:pPr>
-              <w:rPr>
-                <w:rFonts w:ascii="Leelawadee" w:hAnsi="Leelawadee" w:cs="Leelawadee"/>
-                <w:sz w:val="26"/>
-                <w:szCs w:val="26"/>
-              </w:rPr>
-            </w:pPr>
-            <w:proofErr w:type="spellStart"/>
-            <w:r>
-              <w:rPr>
-                <w:rFonts w:ascii="Leelawadee" w:hAnsi="Leelawadee" w:cs="Leelawadee"/>
-                <w:sz w:val="26"/>
-                <w:szCs w:val="26"/>
-              </w:rPr>
-              <w:t>Psu</w:t>
-            </w:r>
-            <w:proofErr w:type="spellEnd"/>
-            <w:r>
-              <w:rPr>
-                <w:rFonts w:ascii="Leelawadee" w:hAnsi="Leelawadee" w:cs="Leelawadee"/>
-                <w:sz w:val="26"/>
-                <w:szCs w:val="26"/>
-              </w:rPr>
-              <w:t xml:space="preserve"> shroud design</w:t>
-            </w:r>
-            <w:r>
-              <w:rPr>
-                <w:rFonts w:ascii="Leelawadee" w:hAnsi="Leelawadee" w:cs="Leelawadee"/>
-                <w:sz w:val="26"/>
-                <w:szCs w:val="26"/>
-              </w:rPr>
-              <w:t xml:space="preserve">, </w:t>
-            </w:r>
-          </w:p>
-          <w:p>
-            <w:pPr>
-              <w:rPr>
-                <w:rFonts w:ascii="Leelawadee" w:hAnsi="Leelawadee" w:cs="Leelawadee"/>
-                <w:sz w:val="26"/>
-                <w:szCs w:val="26"/>
-              </w:rPr>
-            </w:pPr>
-            <w:r>
-              <w:rPr>
-                <w:rFonts w:ascii="Leelawadee" w:hAnsi="Leelawadee" w:cs="Leelawadee"/>
-                <w:sz w:val="26"/>
-                <w:szCs w:val="26"/>
-              </w:rPr>
-              <w:t>Detachable dust filter</w:t>
-            </w:r>
-            <w:r>
-              <w:rPr>
-                <w:rFonts w:ascii="Leelawadee" w:hAnsi="Leelawadee" w:cs="Leelawadee"/>
-                <w:sz w:val="26"/>
-                <w:szCs w:val="26"/>
-              </w:rPr>
-              <w:t>.</w:t>
+              <w:t>Chic RGB lighting on a black tempered glass front panel, featuring an RGB LED switch and 2 USB 3.0 ports on the I/O panel. Includes a full-size black tempered glass side panel, a PSU shroud design, and a detachable dust filter.</w:t>
             </w:r>
           </w:p>
         </w:tc>
@@ -1053,7 +641,6 @@
                 <w:sz w:val="26"/>
                 <w:szCs w:val="26"/>
               </w:rPr>
-              <w:lastRenderedPageBreak/>
               <w:t>3</w:t>
             </w:r>
           </w:p>
@@ -1105,7 +692,7 @@
                 <w:sz w:val="26"/>
                 <w:szCs w:val="26"/>
               </w:rPr>
-              <w:t>DEEPCOOL MATREXX 50 ADD-RGB 4F Gaming PC Case Chassis, Mid-Tower, E-ATX Supported, ARGB Tempered Glass, Black</w:t>
+              <w:t>DEEPCOOL MATREXX 50 ADD-RGB 4F Mid-Tower Gaming PC Case, Black – Supports E-ATX, Features ARGB Tempered Glass.</w:t>
             </w:r>
           </w:p>
         </w:tc>
@@ -1290,75 +877,16 @@
                 <w:sz w:val="26"/>
                 <w:szCs w:val="26"/>
               </w:rPr>
-              <w:t>Tempered glass side-panel and the front panel.</w:t>
-            </w:r>
-          </w:p>
-          <w:p>
-            <w:pPr>
-              <w:rPr>
-                <w:rFonts w:ascii="Leelawadee" w:hAnsi="Leelawadee" w:cs="Leelawadee"/>
-                <w:sz w:val="26"/>
-                <w:szCs w:val="26"/>
-              </w:rPr>
-            </w:pPr>
-            <w:r>
-              <w:rPr>
-                <w:rFonts w:ascii="Leelawadee" w:hAnsi="Leelawadee" w:cs="Leelawadee"/>
-                <w:sz w:val="26"/>
-                <w:szCs w:val="26"/>
-              </w:rPr>
-              <w:t>Support installation of 120/140/240/280/360mm radiator in the front:120/140/240mm radiator on the top,120mm radiator in the rear.</w:t>
-            </w:r>
-          </w:p>
-          <w:p>
-            <w:pPr>
-              <w:rPr>
-                <w:rFonts w:ascii="Leelawadee" w:hAnsi="Leelawadee" w:cs="Leelawadee"/>
-                <w:sz w:val="26"/>
-                <w:szCs w:val="26"/>
-              </w:rPr>
-            </w:pPr>
-            <w:r>
-              <w:rPr>
-                <w:rFonts w:ascii="Leelawadee" w:hAnsi="Leelawadee" w:cs="Leelawadee"/>
-                <w:sz w:val="26"/>
-                <w:szCs w:val="26"/>
-              </w:rPr>
-              <w:t>210mm wide tower compartment with 24mm clearance for cable management.</w:t>
-            </w:r>
-          </w:p>
-          <w:p>
-            <w:pPr>
-              <w:rPr>
-                <w:rFonts w:ascii="Leelawadee" w:hAnsi="Leelawadee" w:cs="Leelawadee"/>
-                <w:sz w:val="26"/>
-                <w:szCs w:val="26"/>
-              </w:rPr>
-            </w:pPr>
-            <w:r>
-              <w:rPr>
-                <w:rFonts w:ascii="Leelawadee" w:hAnsi="Leelawadee" w:cs="Leelawadee"/>
-                <w:sz w:val="26"/>
-                <w:szCs w:val="26"/>
-              </w:rPr>
-              <w:t>Supporting 165mm (max) CPU cooler height. Support 370mm (MAX) long Graphics Card installation.</w:t>
-            </w:r>
-          </w:p>
-          <w:p>
-            <w:pPr>
-              <w:rPr>
-                <w:rFonts w:ascii="Leelawadee" w:hAnsi="Leelawadee" w:cs="Leelawadee"/>
-                <w:sz w:val="26"/>
-                <w:szCs w:val="26"/>
-              </w:rPr>
-            </w:pPr>
-            <w:r>
-              <w:rPr>
-                <w:rFonts w:ascii="Leelawadee" w:hAnsi="Leelawadee" w:cs="Leelawadee"/>
-                <w:sz w:val="26"/>
-                <w:szCs w:val="26"/>
-              </w:rPr>
-              <w:t>Two large areas of air-intake on both sides of the front panel to ensure extreme cooling.</w:t>
+              <w:t xml:space="preserve">Features tempered glass side and front panels. Supports the installation of 120/140/240/280/360mm radiators in the front, </w:t>
+            </w:r>
+            <w:r>
+              <w:rPr>
+                <w:rFonts w:ascii="Leelawadee" w:hAnsi="Leelawadee" w:cs="Leelawadee"/>
+                <w:sz w:val="26"/>
+                <w:szCs w:val="26"/>
+              </w:rPr>
+              <w:lastRenderedPageBreak/>
+              <w:t>120/140/240mm radiators on top, and a 120mm radiator in the rear. The tower compartment is 210mm wide with 24mm of cable management clearance. Accommodates CPU coolers up to 165mm in height and graphics cards up to 370mm in length. Includes large air intake areas on both sides of the front panel for optimal cooling.</w:t>
             </w:r>
           </w:p>
         </w:tc>
@@ -1390,6 +918,7 @@
                 <w:sz w:val="26"/>
                 <w:szCs w:val="26"/>
               </w:rPr>
+              <w:lastRenderedPageBreak/>
               <w:t>4</w:t>
             </w:r>
           </w:p>
@@ -1807,7 +1336,7 @@
                 <w:sz w:val="26"/>
                 <w:szCs w:val="26"/>
               </w:rPr>
-              <w:t xml:space="preserve"> 220T RGB Airflow Tempered Glass Mid-Tower Smart Case - Black (CC-9011173-WW)</w:t>
+              <w:t xml:space="preserve"> 220T RGB Airflow Mid-Tower Smart Case with Tempered Glass, Black (CC-9011173-WW)</w:t>
             </w:r>
           </w:p>
         </w:tc>
@@ -1952,7 +1481,6 @@
                 <w:sz w:val="26"/>
                 <w:szCs w:val="26"/>
               </w:rPr>
-              <w:lastRenderedPageBreak/>
               <w:t>6</w:t>
             </w:r>
           </w:p>
@@ -2005,7 +1533,7 @@
                 <w:sz w:val="26"/>
                 <w:szCs w:val="26"/>
               </w:rPr>
-              <w:t>NZXT H210 - CA-H210B-BR - Mini-ITX PC Gaming Case - Front I/O USB Type-C Port - Tempered Glass Side Panel - Cable Management System - Water-Cooling Ready - Radiator Bracket - Black/Red</w:t>
+              <w:t>NZXT H210 Mini-ITX PC Gaming Case (CA-H210B-BR) – Features Front I/O USB Type-C Port, Tempered Glass Side Panel, Cable Management System, Water-Cooling Ready, and Radiator Bracket in Black/Red.</w:t>
             </w:r>
           </w:p>
         </w:tc>
@@ -2207,7 +1735,16 @@
                 <w:sz w:val="26"/>
                 <w:szCs w:val="26"/>
               </w:rPr>
-              <w:t>Special features: We’ve made our iconic H Series PC cases even better. Our new lineup still features the elements builders loved in the original H Series, including our patented cable management system, removable fan/radiator mounting brackets, and easy-to-use drive trays, alongside new updates like a front-panel USB-C connector supporting high-speed USB 3.1 Gen 2 devices, a tempered glass side panel that installs with a single thumbscrew, and an upgraded Smart Device V2 on the H210i.We’ve made our iconic H Series PC cases even better. Our new lineup still features the elements builders loved in the original H Series</w:t>
+              <w:t xml:space="preserve">Special Features: We’ve enhanced our iconic H Series PC cases. The new lineup retains beloved elements from the original H Series, such as our patented cable management system, </w:t>
+            </w:r>
+            <w:r>
+              <w:rPr>
+                <w:rFonts w:ascii="Leelawadee" w:hAnsi="Leelawadee" w:cs="Leelawadee"/>
+                <w:sz w:val="26"/>
+                <w:szCs w:val="26"/>
+              </w:rPr>
+              <w:lastRenderedPageBreak/>
+              <w:t>removable fan/radiator mounting brackets, and user-friendly drive trays. New updates include a front-panel USB-C connector for high-speed USB 3.1 Gen 2 devices, a tempered glass side panel that installs with a single thumbscrew, and an upgraded Smart Device V2 in the H210i.</w:t>
             </w:r>
           </w:p>
           <w:p>
@@ -2245,109 +1782,75 @@
                 <w:sz w:val="26"/>
                 <w:szCs w:val="26"/>
               </w:rPr>
-              <w:t>NEW FEATURES: Front I/O USB Type-C Port and Tempered glass side panel with single screw installation</w:t>
-            </w:r>
-            <w:r>
-              <w:rPr>
-                <w:rFonts w:ascii="Leelawadee" w:hAnsi="Leelawadee" w:cs="Leelawadee"/>
-                <w:sz w:val="26"/>
-                <w:szCs w:val="26"/>
-              </w:rPr>
-              <w:t>.</w:t>
-            </w:r>
-          </w:p>
-          <w:p>
-            <w:pPr>
-              <w:rPr>
-                <w:rFonts w:ascii="Leelawadee" w:hAnsi="Leelawadee" w:cs="Leelawadee"/>
-                <w:sz w:val="26"/>
-                <w:szCs w:val="26"/>
-              </w:rPr>
-            </w:pPr>
-            <w:r>
-              <w:rPr>
-                <w:rFonts w:ascii="Leelawadee" w:hAnsi="Leelawadee" w:cs="Leelawadee"/>
-                <w:sz w:val="26"/>
-                <w:szCs w:val="26"/>
-              </w:rPr>
-              <w:t>REMASTERED DESIGN: The clean, modern design, iconic cable management bar, and uninterrupted tempered-glass side panel showcase your stunning build.</w:t>
-            </w:r>
-          </w:p>
-          <w:p>
-            <w:pPr>
-              <w:rPr>
-                <w:rFonts w:ascii="Leelawadee" w:hAnsi="Leelawadee" w:cs="Leelawadee"/>
-                <w:sz w:val="26"/>
-                <w:szCs w:val="26"/>
-              </w:rPr>
-            </w:pPr>
-            <w:r>
-              <w:rPr>
-                <w:rFonts w:ascii="Leelawadee" w:hAnsi="Leelawadee" w:cs="Leelawadee"/>
-                <w:sz w:val="26"/>
-                <w:szCs w:val="26"/>
-              </w:rPr>
-              <w:t>SIMPLE CABLE MANAGEMENT: Our patented cable routing kit with pre-installed channels and straps makes wiring easy and intuitive.</w:t>
-            </w:r>
-          </w:p>
-          <w:p>
-            <w:pPr>
-              <w:rPr>
-                <w:rFonts w:ascii="Leelawadee" w:hAnsi="Leelawadee" w:cs="Leelawadee"/>
-                <w:sz w:val="26"/>
-                <w:szCs w:val="26"/>
-              </w:rPr>
-            </w:pPr>
-            <w:r>
-              <w:rPr>
-                <w:rFonts w:ascii="Leelawadee" w:hAnsi="Leelawadee" w:cs="Leelawadee"/>
-                <w:sz w:val="26"/>
-                <w:szCs w:val="26"/>
-              </w:rPr>
-              <w:t>STREAMLINED COOLING: Two Aer F120mm fans* included for optimal internal airflow and the front panel and PSU intakes include removable filters, removable bracket designed for radiators up to 240mm.</w:t>
-            </w:r>
-          </w:p>
-          <w:p>
-            <w:pPr>
-              <w:rPr>
-                <w:rFonts w:ascii="Leelawadee" w:hAnsi="Leelawadee" w:cs="Leelawadee"/>
-                <w:sz w:val="26"/>
-                <w:szCs w:val="26"/>
-              </w:rPr>
-            </w:pPr>
-            <w:r>
-              <w:rPr>
-                <w:rFonts w:ascii="Leelawadee" w:hAnsi="Leelawadee" w:cs="Leelawadee"/>
-                <w:sz w:val="26"/>
-                <w:szCs w:val="26"/>
-              </w:rPr>
-              <w:t xml:space="preserve">SPECS: Max GPU Clearance: 265-325mm, </w:t>
-            </w:r>
-            <w:proofErr w:type="spellStart"/>
-            <w:r>
-              <w:rPr>
-                <w:rFonts w:ascii="Leelawadee" w:hAnsi="Leelawadee" w:cs="Leelawadee"/>
-                <w:sz w:val="26"/>
-                <w:szCs w:val="26"/>
-              </w:rPr>
-              <w:t>Radiaor</w:t>
-            </w:r>
-            <w:proofErr w:type="spellEnd"/>
-            <w:r>
-              <w:rPr>
-                <w:rFonts w:ascii="Leelawadee" w:hAnsi="Leelawadee" w:cs="Leelawadee"/>
-                <w:sz w:val="26"/>
-                <w:szCs w:val="26"/>
-              </w:rPr>
-              <w:t xml:space="preserve"> Support - Front: 280mm or Rear: 120mm</w:t>
-            </w:r>
-            <w:r>
-              <w:rPr>
-                <w:rFonts w:ascii="Leelawadee" w:hAnsi="Leelawadee" w:cs="Leelawadee"/>
-                <w:sz w:val="26"/>
-                <w:szCs w:val="26"/>
-              </w:rPr>
-              <w:t>.</w:t>
+              <w:t>NEW FEATURES: Front I/O USB Type-C port and tempered glass side panel with single-screw installation.</w:t>
+            </w:r>
+          </w:p>
+          <w:p>
+            <w:pPr>
+              <w:rPr>
+                <w:rFonts w:ascii="Leelawadee" w:hAnsi="Leelawadee" w:cs="Leelawadee"/>
+                <w:sz w:val="26"/>
+                <w:szCs w:val="26"/>
+              </w:rPr>
+            </w:pPr>
+            <w:r>
+              <w:rPr>
+                <w:rFonts w:ascii="Leelawadee" w:hAnsi="Leelawadee" w:cs="Leelawadee"/>
+                <w:sz w:val="26"/>
+                <w:szCs w:val="26"/>
+              </w:rPr>
+              <w:t>REMASTERED DESIGN: The sleek, modern aesthetic, iconic cable management bar, and uninterrupted tempered glass side panel highlight your impressive build.</w:t>
+            </w:r>
+          </w:p>
+          <w:p>
+            <w:pPr>
+              <w:rPr>
+                <w:rFonts w:ascii="Leelawadee" w:hAnsi="Leelawadee" w:cs="Leelawadee"/>
+                <w:sz w:val="26"/>
+                <w:szCs w:val="26"/>
+              </w:rPr>
+            </w:pPr>
+            <w:r>
+              <w:rPr>
+                <w:rFonts w:ascii="Leelawadee" w:hAnsi="Leelawadee" w:cs="Leelawadee"/>
+                <w:sz w:val="26"/>
+                <w:szCs w:val="26"/>
+              </w:rPr>
+              <w:t>SIMPLE CABLE MANAGEMENT: Our patented cable routing kit with pre-installed channels and straps simplifies wiring.</w:t>
+            </w:r>
+          </w:p>
+          <w:p>
+            <w:pPr>
+              <w:rPr>
+                <w:rFonts w:ascii="Leelawadee" w:hAnsi="Leelawadee" w:cs="Leelawadee"/>
+                <w:sz w:val="26"/>
+                <w:szCs w:val="26"/>
+              </w:rPr>
+            </w:pPr>
+            <w:r>
+              <w:rPr>
+                <w:rFonts w:ascii="Leelawadee" w:hAnsi="Leelawadee" w:cs="Leelawadee"/>
+                <w:sz w:val="26"/>
+                <w:szCs w:val="26"/>
+              </w:rPr>
+              <w:t>STREAMLINED COOLING: Two Aer F120mm fans* are included for optimal internal airflow, and the front panel and PSU intakes feature removable filters, along with a bracket designed for radiators up to 240mm.</w:t>
+            </w:r>
+          </w:p>
+          <w:p>
+            <w:pPr>
+              <w:rPr>
+                <w:rFonts w:ascii="Leelawadee" w:hAnsi="Leelawadee" w:cs="Leelawadee"/>
+                <w:sz w:val="26"/>
+                <w:szCs w:val="26"/>
+              </w:rPr>
+            </w:pPr>
+            <w:r>
+              <w:rPr>
+                <w:rFonts w:ascii="Leelawadee" w:hAnsi="Leelawadee" w:cs="Leelawadee"/>
+                <w:sz w:val="26"/>
+                <w:szCs w:val="26"/>
+              </w:rPr>
+              <w:t>SPECS: Maximum GPU Clearance: 265-325mm; Radiator Support: Front - 280mm or Rear - 120mm.</w:t>
             </w:r>
           </w:p>
         </w:tc>
@@ -2600,7 +2103,7 @@
                 <w:sz w:val="26"/>
                 <w:szCs w:val="26"/>
               </w:rPr>
-              <w:t>ASUS GT501 TUF EATX Form Factor Gaming Case, 3 x 120 mm Aura RGB Fans, Tempered Glass Side Panel, Metal Front Panel, USB 3.1, Front and Top Reserved Space for Radiators</w:t>
+              <w:t>ASUS GT501 TUF EATX Gaming Case – Features 3 x 120mm Aura RGB Fans, Tempered Glass Side Panel, Metal Front Panel, USB 3.1, and reserved space for radiators at the front and top.</w:t>
             </w:r>
           </w:p>
         </w:tc>
@@ -2878,106 +2381,42 @@
                 <w:sz w:val="26"/>
                 <w:szCs w:val="26"/>
               </w:rPr>
-              <w:t>ASUS GT501 TUF EATX Form</w:t>
-            </w:r>
-            <w:r>
-              <w:rPr>
-                <w:rFonts w:ascii="Leelawadee" w:hAnsi="Leelawadee" w:cs="Leelawadee"/>
-                <w:sz w:val="26"/>
-                <w:szCs w:val="26"/>
-              </w:rPr>
-              <w:t xml:space="preserve"> Factor Gaming Case, 3 x 120 mm. </w:t>
-            </w:r>
-            <w:r>
-              <w:rPr>
-                <w:rFonts w:ascii="Leelawadee" w:hAnsi="Leelawadee" w:cs="Leelawadee"/>
-                <w:sz w:val="26"/>
-                <w:szCs w:val="26"/>
-              </w:rPr>
-              <w:t>Aura RGB Fans, Tempered Glass Side Panel, Metal Front Panel, USB 3.1, Front and Top Reserved Space for Radiators</w:t>
-            </w:r>
-            <w:r>
-              <w:rPr>
-                <w:rFonts w:ascii="Leelawadee" w:hAnsi="Leelawadee" w:cs="Leelawadee"/>
-                <w:sz w:val="26"/>
-                <w:szCs w:val="26"/>
-              </w:rPr>
-              <w:t>.</w:t>
-            </w:r>
-          </w:p>
-          <w:p>
-            <w:pPr>
-              <w:rPr>
-                <w:rFonts w:ascii="Leelawadee" w:hAnsi="Leelawadee" w:cs="Leelawadee"/>
-                <w:sz w:val="26"/>
-                <w:szCs w:val="26"/>
-              </w:rPr>
-            </w:pPr>
-            <w:r>
-              <w:rPr>
-                <w:rFonts w:ascii="Leelawadee" w:hAnsi="Leelawadee" w:cs="Leelawadee"/>
-                <w:sz w:val="26"/>
-                <w:szCs w:val="26"/>
-              </w:rPr>
-              <w:t>Easy to use</w:t>
-            </w:r>
-            <w:r>
-              <w:rPr>
-                <w:rFonts w:ascii="Leelawadee" w:hAnsi="Leelawadee" w:cs="Leelawadee"/>
-                <w:sz w:val="26"/>
-                <w:szCs w:val="26"/>
-              </w:rPr>
-              <w:t>.</w:t>
-            </w:r>
-          </w:p>
-          <w:p>
-            <w:pPr>
-              <w:rPr>
-                <w:rFonts w:ascii="Leelawadee" w:hAnsi="Leelawadee" w:cs="Leelawadee"/>
-                <w:sz w:val="26"/>
-                <w:szCs w:val="26"/>
-              </w:rPr>
-            </w:pPr>
-            <w:r>
-              <w:rPr>
-                <w:rFonts w:ascii="Leelawadee" w:hAnsi="Leelawadee" w:cs="Leelawadee"/>
-                <w:sz w:val="26"/>
-                <w:szCs w:val="26"/>
-              </w:rPr>
-              <w:t>Good material for customer</w:t>
-            </w:r>
-            <w:r>
-              <w:rPr>
-                <w:rFonts w:ascii="Leelawadee" w:hAnsi="Leelawadee" w:cs="Leelawadee"/>
-                <w:sz w:val="26"/>
-                <w:szCs w:val="26"/>
-              </w:rPr>
-              <w:t>.</w:t>
-            </w:r>
-          </w:p>
-          <w:p>
-            <w:pPr>
-              <w:rPr>
-                <w:rFonts w:ascii="Leelawadee" w:hAnsi="Leelawadee" w:cs="Leelawadee"/>
-                <w:sz w:val="26"/>
-                <w:szCs w:val="26"/>
-              </w:rPr>
-            </w:pPr>
-            <w:r>
-              <w:rPr>
-                <w:rFonts w:ascii="Leelawadee" w:hAnsi="Leelawadee" w:cs="Leelawadee"/>
-                <w:sz w:val="26"/>
-                <w:szCs w:val="26"/>
-              </w:rPr>
-              <w:t>High Quality</w:t>
-            </w:r>
-            <w:r>
-              <w:rPr>
-                <w:rFonts w:ascii="Leelawadee" w:hAnsi="Leelawadee" w:cs="Leelawadee"/>
-                <w:sz w:val="26"/>
-                <w:szCs w:val="26"/>
-              </w:rPr>
-              <w:t>.</w:t>
+              <w:lastRenderedPageBreak/>
+              <w:t>ASUS GT501 TUF EATX Gaming Case – Equipped with 3 x 120mm Aura RGB Fans, a tempered glass side panel, metal front panel, USB 3.1, and reserved space for radiators at the front and top.</w:t>
+            </w:r>
+          </w:p>
+          <w:p>
+            <w:pPr>
+              <w:rPr>
+                <w:rFonts w:ascii="Leelawadee" w:hAnsi="Leelawadee" w:cs="Leelawadee"/>
+                <w:sz w:val="26"/>
+                <w:szCs w:val="26"/>
+              </w:rPr>
+            </w:pPr>
+            <w:r>
+              <w:rPr>
+                <w:rFonts w:ascii="Leelawadee" w:hAnsi="Leelawadee" w:cs="Leelawadee"/>
+                <w:sz w:val="26"/>
+                <w:szCs w:val="26"/>
+              </w:rPr>
+              <w:t>User-friendly design.</w:t>
+            </w:r>
+          </w:p>
+          <w:p>
+            <w:pPr>
+              <w:rPr>
+                <w:rFonts w:ascii="Leelawadee" w:hAnsi="Leelawadee" w:cs="Leelawadee"/>
+                <w:sz w:val="26"/>
+                <w:szCs w:val="26"/>
+              </w:rPr>
+            </w:pPr>
+            <w:r>
+              <w:rPr>
+                <w:rFonts w:ascii="Leelawadee" w:hAnsi="Leelawadee" w:cs="Leelawadee"/>
+                <w:sz w:val="26"/>
+                <w:szCs w:val="26"/>
+              </w:rPr>
+              <w:t>Constructed from high-quality materials for durability and performance.</w:t>
             </w:r>
           </w:p>
         </w:tc>
@@ -3009,6 +2448,7 @@
                 <w:sz w:val="26"/>
                 <w:szCs w:val="26"/>
               </w:rPr>
+              <w:lastRenderedPageBreak/>
               <w:t>9</w:t>
             </w:r>
           </w:p>
@@ -3083,132 +2523,92 @@
                 <w:sz w:val="26"/>
                 <w:szCs w:val="26"/>
               </w:rPr>
-              <w:t>Available at a lower price from other sellers that may not offer free Prime shipping.</w:t>
-            </w:r>
-          </w:p>
-          <w:p>
-            <w:pPr>
-              <w:rPr>
-                <w:rFonts w:ascii="Leelawadee" w:hAnsi="Leelawadee" w:cs="Leelawadee"/>
-                <w:sz w:val="26"/>
-                <w:szCs w:val="26"/>
-              </w:rPr>
-            </w:pPr>
-            <w:r>
-              <w:rPr>
-                <w:rFonts w:ascii="Leelawadee" w:hAnsi="Leelawadee" w:cs="Leelawadee"/>
-                <w:sz w:val="26"/>
-                <w:szCs w:val="26"/>
-              </w:rPr>
-              <w:t>Computer Case without PUS Fits In All Type Of Main Boards up to ATX 245mm, FULL Black Structure, Class A SPCC 0.55mm, Product size: (H445*W192*D365mm) 4 * 12cm Rainbow Fan (3 On The Front</w:t>
-            </w:r>
-            <w:r>
-              <w:rPr>
-                <w:rFonts w:ascii="Leelawadee" w:hAnsi="Leelawadee" w:cs="Leelawadee"/>
-                <w:sz w:val="26"/>
-                <w:szCs w:val="26"/>
-              </w:rPr>
-              <w:t>.</w:t>
-            </w:r>
-          </w:p>
-          <w:p>
-            <w:pPr>
-              <w:rPr>
-                <w:rFonts w:ascii="Leelawadee" w:hAnsi="Leelawadee" w:cs="Leelawadee"/>
-                <w:sz w:val="26"/>
-                <w:szCs w:val="26"/>
-              </w:rPr>
-            </w:pPr>
-            <w:r>
-              <w:rPr>
-                <w:rFonts w:ascii="Leelawadee" w:hAnsi="Leelawadee" w:cs="Leelawadee"/>
-                <w:sz w:val="26"/>
-                <w:szCs w:val="26"/>
-              </w:rPr>
-              <w:t>HOOD C 303 H Computer Case without PUS</w:t>
-            </w:r>
-            <w:r>
-              <w:rPr>
-                <w:rFonts w:ascii="Leelawadee" w:hAnsi="Leelawadee" w:cs="Leelawadee"/>
-                <w:sz w:val="26"/>
-                <w:szCs w:val="26"/>
-              </w:rPr>
-              <w:t>.</w:t>
-            </w:r>
-          </w:p>
-          <w:p>
-            <w:pPr>
-              <w:rPr>
-                <w:rFonts w:ascii="Leelawadee" w:hAnsi="Leelawadee" w:cs="Leelawadee"/>
-                <w:sz w:val="26"/>
-                <w:szCs w:val="26"/>
-              </w:rPr>
-            </w:pPr>
-            <w:r>
-              <w:rPr>
-                <w:rFonts w:ascii="Leelawadee" w:hAnsi="Leelawadee" w:cs="Leelawadee"/>
-                <w:sz w:val="26"/>
-                <w:szCs w:val="26"/>
-              </w:rPr>
-              <w:t>Easy to be used</w:t>
-            </w:r>
-            <w:r>
-              <w:rPr>
-                <w:rFonts w:ascii="Leelawadee" w:hAnsi="Leelawadee" w:cs="Leelawadee"/>
-                <w:sz w:val="26"/>
-                <w:szCs w:val="26"/>
-              </w:rPr>
-              <w:t>.</w:t>
-            </w:r>
-          </w:p>
-          <w:p>
-            <w:pPr>
-              <w:rPr>
-                <w:rFonts w:ascii="Leelawadee" w:hAnsi="Leelawadee" w:cs="Leelawadee"/>
-                <w:sz w:val="26"/>
-                <w:szCs w:val="26"/>
-              </w:rPr>
-            </w:pPr>
-            <w:r>
-              <w:rPr>
-                <w:rFonts w:ascii="Leelawadee" w:hAnsi="Leelawadee" w:cs="Leelawadee"/>
-                <w:sz w:val="26"/>
-                <w:szCs w:val="26"/>
-              </w:rPr>
-              <w:t>High Quality</w:t>
-            </w:r>
-            <w:r>
-              <w:rPr>
-                <w:rFonts w:ascii="Leelawadee" w:hAnsi="Leelawadee" w:cs="Leelawadee"/>
-                <w:sz w:val="26"/>
-                <w:szCs w:val="26"/>
-              </w:rPr>
-              <w:t>.</w:t>
-            </w:r>
-          </w:p>
-          <w:p>
-            <w:pPr>
-              <w:rPr>
-                <w:rFonts w:ascii="Leelawadee" w:hAnsi="Leelawadee" w:cs="Leelawadee"/>
-                <w:sz w:val="26"/>
-                <w:szCs w:val="26"/>
-              </w:rPr>
-            </w:pPr>
-            <w:r>
-              <w:rPr>
-                <w:rFonts w:ascii="Leelawadee" w:hAnsi="Leelawadee" w:cs="Leelawadee"/>
-                <w:sz w:val="26"/>
-                <w:szCs w:val="26"/>
-              </w:rPr>
-              <w:t>Perfect material for customer experience</w:t>
-            </w:r>
-            <w:r>
-              <w:rPr>
-                <w:rFonts w:ascii="Leelawadee" w:hAnsi="Leelawadee" w:cs="Leelawadee"/>
-                <w:sz w:val="26"/>
-                <w:szCs w:val="26"/>
-              </w:rPr>
-              <w:t>.</w:t>
+              <w:t>Available at a lower price from other sellers, which may not include free Prime shipping.</w:t>
+            </w:r>
+          </w:p>
+          <w:p>
+            <w:pPr>
+              <w:rPr>
+                <w:rFonts w:ascii="Leelawadee" w:hAnsi="Leelawadee" w:cs="Leelawadee"/>
+                <w:sz w:val="26"/>
+                <w:szCs w:val="26"/>
+              </w:rPr>
+            </w:pPr>
+            <w:r>
+              <w:rPr>
+                <w:rFonts w:ascii="Leelawadee" w:hAnsi="Leelawadee" w:cs="Leelawadee"/>
+                <w:sz w:val="26"/>
+                <w:szCs w:val="26"/>
+              </w:rPr>
+              <w:t>This computer case (without PSU) fits all types of motherboards up to ATX 245mm. It features a fully black structure made of Class A SPCC 0.55mm material. Product dimensions: (H445 x W192 x D365mm) with 4 x 12cm rainbow fans (3 located on the front).</w:t>
+            </w:r>
+          </w:p>
+          <w:p>
+            <w:pPr>
+              <w:rPr>
+                <w:rFonts w:ascii="Leelawadee" w:hAnsi="Leelawadee" w:cs="Leelawadee"/>
+                <w:sz w:val="26"/>
+                <w:szCs w:val="26"/>
+              </w:rPr>
+            </w:pPr>
+            <w:r>
+              <w:rPr>
+                <w:rFonts w:ascii="Leelawadee" w:hAnsi="Leelawadee" w:cs="Leelawadee"/>
+                <w:sz w:val="26"/>
+                <w:szCs w:val="26"/>
+              </w:rPr>
+              <w:t>HOOD C 303 H Computer Case (without PSU).</w:t>
+            </w:r>
+          </w:p>
+          <w:p>
+            <w:pPr>
+              <w:rPr>
+                <w:rFonts w:ascii="Leelawadee" w:hAnsi="Leelawadee" w:cs="Leelawadee"/>
+                <w:sz w:val="26"/>
+                <w:szCs w:val="26"/>
+              </w:rPr>
+            </w:pPr>
+            <w:r>
+              <w:rPr>
+                <w:rFonts w:ascii="Leelawadee" w:hAnsi="Leelawadee" w:cs="Leelawadee"/>
+                <w:sz w:val="26"/>
+                <w:szCs w:val="26"/>
+              </w:rPr>
+              <w:t>User-friendly design.</w:t>
+            </w:r>
+          </w:p>
+          <w:p>
+            <w:pPr>
+              <w:rPr>
+                <w:rFonts w:ascii="Leelawadee" w:hAnsi="Leelawadee" w:cs="Leelawadee"/>
+                <w:sz w:val="26"/>
+                <w:szCs w:val="26"/>
+              </w:rPr>
+            </w:pPr>
+            <w:r>
+              <w:rPr>
+                <w:rFonts w:ascii="Leelawadee" w:hAnsi="Leelawadee" w:cs="Leelawadee"/>
+                <w:sz w:val="26"/>
+                <w:szCs w:val="26"/>
+              </w:rPr>
+              <w:t>High-quality construction.</w:t>
+            </w:r>
+          </w:p>
+          <w:p>
+            <w:pPr>
+              <w:rPr>
+                <w:rFonts w:ascii="Leelawadee" w:hAnsi="Leelawadee" w:cs="Leelawadee"/>
+                <w:sz w:val="26"/>
+                <w:szCs w:val="26"/>
+              </w:rPr>
+            </w:pPr>
+            <w:r>
+              <w:rPr>
+                <w:rFonts w:ascii="Leelawadee" w:hAnsi="Leelawadee" w:cs="Leelawadee"/>
+                <w:sz w:val="26"/>
+                <w:szCs w:val="26"/>
+              </w:rPr>
+              <w:t>Perfect materials for an excellent customer experience.</w:t>
             </w:r>
           </w:p>
         </w:tc>
@@ -3298,7 +2698,7 @@
                 <w:sz w:val="26"/>
                 <w:szCs w:val="26"/>
               </w:rPr>
-              <w:t xml:space="preserve"> C6910 Gaming PC Case with 4 Fans and Power Supply - 650 Watts</w:t>
+              <w:t xml:space="preserve"> C6910 Gaming PC Case with 4 Fans and 650 Watt Power Supply.</w:t>
             </w:r>
           </w:p>
         </w:tc>
@@ -3397,7 +2797,6 @@
                 <w:sz w:val="26"/>
                 <w:szCs w:val="26"/>
               </w:rPr>
-              <w:lastRenderedPageBreak/>
               <w:t>About this item</w:t>
             </w:r>
           </w:p>
@@ -3415,40 +2814,24 @@
                 <w:sz w:val="26"/>
                 <w:szCs w:val="26"/>
               </w:rPr>
-              <w:t>Gaming PC</w:t>
-            </w:r>
-            <w:r>
-              <w:rPr>
-                <w:rFonts w:ascii="Leelawadee" w:hAnsi="Leelawadee" w:cs="Leelawadee"/>
-                <w:sz w:val="26"/>
-                <w:szCs w:val="26"/>
-              </w:rPr>
-              <w:t>.</w:t>
-            </w:r>
-          </w:p>
-          <w:p>
-            <w:pPr>
-              <w:rPr>
-                <w:rFonts w:ascii="Leelawadee" w:hAnsi="Leelawadee" w:cs="Leelawadee"/>
-                <w:sz w:val="26"/>
-                <w:szCs w:val="26"/>
-              </w:rPr>
-            </w:pPr>
-            <w:r>
-              <w:rPr>
-                <w:rFonts w:ascii="Leelawadee" w:hAnsi="Leelawadee" w:cs="Leelawadee"/>
-                <w:sz w:val="26"/>
-                <w:szCs w:val="26"/>
-              </w:rPr>
-              <w:t>Good Quality with a high end</w:t>
-            </w:r>
-            <w:r>
-              <w:rPr>
-                <w:rFonts w:ascii="Leelawadee" w:hAnsi="Leelawadee" w:cs="Leelawadee"/>
-                <w:sz w:val="26"/>
-                <w:szCs w:val="26"/>
-              </w:rPr>
-              <w:t>.</w:t>
+              <w:t>Gaming PC.</w:t>
+            </w:r>
+          </w:p>
+          <w:p>
+            <w:pPr>
+              <w:rPr>
+                <w:rFonts w:ascii="Leelawadee" w:hAnsi="Leelawadee" w:cs="Leelawadee"/>
+                <w:sz w:val="26"/>
+                <w:szCs w:val="26"/>
+              </w:rPr>
+            </w:pPr>
+            <w:r>
+              <w:rPr>
+                <w:rFonts w:ascii="Leelawadee" w:hAnsi="Leelawadee" w:cs="Leelawadee"/>
+                <w:sz w:val="26"/>
+                <w:szCs w:val="26"/>
+              </w:rPr>
+              <w:t>High-quality, premium design.</w:t>
             </w:r>
           </w:p>
           <w:p>
@@ -3475,82 +2858,44 @@
                 <w:sz w:val="26"/>
                 <w:szCs w:val="26"/>
               </w:rPr>
-              <w:t xml:space="preserve"> C6910 Gaming PC Cas</w:t>
-            </w:r>
-            <w:r>
-              <w:rPr>
-                <w:rFonts w:ascii="Leelawadee" w:hAnsi="Leelawadee" w:cs="Leelawadee"/>
-                <w:sz w:val="26"/>
-                <w:szCs w:val="26"/>
-              </w:rPr>
-              <w:t>e with 4 Fans and Power Supply.</w:t>
-            </w:r>
-            <w:r>
-              <w:rPr>
-                <w:rFonts w:ascii="Leelawadee" w:hAnsi="Leelawadee" w:cs="Leelawadee"/>
-                <w:sz w:val="26"/>
-                <w:szCs w:val="26"/>
-              </w:rPr>
-              <w:t xml:space="preserve"> 650 Watts</w:t>
-            </w:r>
-            <w:r>
-              <w:rPr>
-                <w:rFonts w:ascii="Leelawadee" w:hAnsi="Leelawadee" w:cs="Leelawadee"/>
-                <w:sz w:val="26"/>
-                <w:szCs w:val="26"/>
-              </w:rPr>
-              <w:t>.</w:t>
-            </w:r>
-          </w:p>
-          <w:p>
-            <w:pPr>
-              <w:rPr>
-                <w:rFonts w:ascii="Leelawadee" w:hAnsi="Leelawadee" w:cs="Leelawadee"/>
-                <w:sz w:val="26"/>
-                <w:szCs w:val="26"/>
-              </w:rPr>
-            </w:pPr>
-            <w:r>
-              <w:rPr>
-                <w:rFonts w:ascii="Leelawadee" w:hAnsi="Leelawadee" w:cs="Leelawadee"/>
-                <w:sz w:val="26"/>
-                <w:szCs w:val="26"/>
-              </w:rPr>
-              <w:t>Easy to use</w:t>
-            </w:r>
-            <w:r>
-              <w:rPr>
-                <w:rFonts w:ascii="Leelawadee" w:hAnsi="Leelawadee" w:cs="Leelawadee"/>
-                <w:sz w:val="26"/>
-                <w:szCs w:val="26"/>
-              </w:rPr>
-              <w:t>.</w:t>
-            </w:r>
-          </w:p>
-          <w:p>
-            <w:pPr>
-              <w:rPr>
-                <w:rFonts w:ascii="Leelawadee" w:hAnsi="Leelawadee" w:cs="Leelawadee"/>
-                <w:sz w:val="26"/>
-                <w:szCs w:val="26"/>
-              </w:rPr>
-            </w:pPr>
-            <w:r>
-              <w:rPr>
-                <w:rFonts w:ascii="Leelawadee" w:hAnsi="Leelawadee" w:cs="Leelawadee"/>
-                <w:sz w:val="26"/>
-                <w:szCs w:val="26"/>
-              </w:rPr>
-              <w:t>Personal Computer type</w:t>
-            </w:r>
-            <w:r>
-              <w:rPr>
-                <w:rFonts w:ascii="Leelawadee" w:hAnsi="Leelawadee" w:cs="Leelawadee"/>
-                <w:sz w:val="26"/>
-                <w:szCs w:val="26"/>
-              </w:rPr>
-              <w:t>.</w:t>
-            </w:r>
+              <w:t xml:space="preserve"> C6910 Gaming PC Case with 4 Fans and 650 Watt Power Supply.</w:t>
+            </w:r>
+          </w:p>
+          <w:p>
+            <w:pPr>
+              <w:rPr>
+                <w:rFonts w:ascii="Leelawadee" w:hAnsi="Leelawadee" w:cs="Leelawadee"/>
+                <w:sz w:val="26"/>
+                <w:szCs w:val="26"/>
+              </w:rPr>
+            </w:pPr>
+            <w:r>
+              <w:rPr>
+                <w:rFonts w:ascii="Leelawadee" w:hAnsi="Leelawadee" w:cs="Leelawadee"/>
+                <w:sz w:val="26"/>
+                <w:szCs w:val="26"/>
+              </w:rPr>
+              <w:t>User-friendly.</w:t>
+            </w:r>
+          </w:p>
+          <w:p>
+            <w:pPr>
+              <w:rPr>
+                <w:rFonts w:ascii="Leelawadee" w:hAnsi="Leelawadee" w:cs="Leelawadee"/>
+                <w:sz w:val="26"/>
+                <w:szCs w:val="26"/>
+              </w:rPr>
+            </w:pPr>
+            <w:r>
+              <w:rPr>
+                <w:rFonts w:ascii="Leelawadee" w:hAnsi="Leelawadee" w:cs="Leelawadee"/>
+                <w:sz w:val="26"/>
+                <w:szCs w:val="26"/>
+              </w:rPr>
+              <w:t>Personal computer type.</w:t>
+            </w:r>
+            <w:bookmarkStart w:id="0" w:name="_GoBack"/>
+            <w:bookmarkEnd w:id="0"/>
           </w:p>
         </w:tc>
       </w:tr>
@@ -4284,7 +3629,7 @@
 </file>
 
 <file path=customXml/itemProps1.xml><?xml version="1.0" encoding="utf-8"?>
-<ds:datastoreItem xmlns:ds="http://schemas.openxmlformats.org/officeDocument/2006/customXml" ds:itemID="{F71D623D-5D10-442A-B94D-E47FBA0A42A7}">
+<ds:datastoreItem xmlns:ds="http://schemas.openxmlformats.org/officeDocument/2006/customXml" ds:itemID="{0AE76BB3-A0A6-4375-96A3-DB8BBA98080F}">
   <ds:schemaRefs>
     <ds:schemaRef ds:uri="http://schemas.openxmlformats.org/officeDocument/2006/bibliography"/>
   </ds:schemaRefs>

</xml_diff>